<commit_message>
Updated Handoff doc to reflect changes to Sketch and Python files
</commit_message>
<xml_diff>
--- a/Submission/Handoff Documentation.docx
+++ b/Submission/Handoff Documentation.docx
@@ -1,6 +1,6 @@
 
 <file path=word/document.xml><?xml version="1.0" encoding="utf-8"?>
-<w:document xmlns:wpc="http://schemas.microsoft.com/office/word/2010/wordprocessingCanvas" xmlns:mo="http://schemas.microsoft.com/office/mac/office/2008/main" xmlns:mc="http://schemas.openxmlformats.org/markup-compatibility/2006" xmlns:mv="urn:schemas-microsoft-com:mac:vml" xmlns:o="urn:schemas-microsoft-com:office:office" xmlns:r="http://schemas.openxmlformats.org/officeDocument/2006/relationships" xmlns:m="http://schemas.openxmlformats.org/officeDocument/2006/math" xmlns:v="urn:schemas-microsoft-com:vml" xmlns:wp14="http://schemas.microsoft.com/office/word/2010/wordprocessingDrawing" xmlns:wp="http://schemas.openxmlformats.org/drawingml/2006/wordprocessingDrawing" xmlns:w10="urn:schemas-microsoft-com:office:word" xmlns:w="http://schemas.openxmlformats.org/wordprocessingml/2006/main" xmlns:w14="http://schemas.microsoft.com/office/word/2010/wordml" xmlns:wpg="http://schemas.microsoft.com/office/word/2010/wordprocessingGroup" xmlns:wpi="http://schemas.microsoft.com/office/word/2010/wordprocessingInk" xmlns:wne="http://schemas.microsoft.com/office/word/2006/wordml" xmlns:wps="http://schemas.microsoft.com/office/word/2010/wordprocessingShape" mc:Ignorable="w14 wp14">
+<w:document xmlns:wpc="http://schemas.microsoft.com/office/word/2010/wordprocessingCanvas" xmlns:cx="http://schemas.microsoft.com/office/drawing/2014/chartex" xmlns:cx1="http://schemas.microsoft.com/office/drawing/2015/9/8/chartex" xmlns:cx2="http://schemas.microsoft.com/office/drawing/2015/10/21/chartex" xmlns:cx3="http://schemas.microsoft.com/office/drawing/2016/5/9/chartex" xmlns:cx4="http://schemas.microsoft.com/office/drawing/2016/5/10/chartex" xmlns:cx5="http://schemas.microsoft.com/office/drawing/2016/5/11/chartex" xmlns:cx6="http://schemas.microsoft.com/office/drawing/2016/5/12/chartex" xmlns:cx7="http://schemas.microsoft.com/office/drawing/2016/5/13/chartex" xmlns:cx8="http://schemas.microsoft.com/office/drawing/2016/5/14/chartex" xmlns:mc="http://schemas.openxmlformats.org/markup-compatibility/2006" xmlns:aink="http://schemas.microsoft.com/office/drawing/2016/ink" xmlns:am3d="http://schemas.microsoft.com/office/drawing/2017/model3d" xmlns:o="urn:schemas-microsoft-com:office:office" xmlns:r="http://schemas.openxmlformats.org/officeDocument/2006/relationships" xmlns:m="http://schemas.openxmlformats.org/officeDocument/2006/math" xmlns:v="urn:schemas-microsoft-com:vml" xmlns:wp14="http://schemas.microsoft.com/office/word/2010/wordprocessingDrawing" xmlns:wp="http://schemas.openxmlformats.org/drawingml/2006/wordprocessingDrawing" xmlns:w10="urn:schemas-microsoft-com:office:word" xmlns:w="http://schemas.openxmlformats.org/wordprocessingml/2006/main" xmlns:w14="http://schemas.microsoft.com/office/word/2010/wordml" xmlns:w15="http://schemas.microsoft.com/office/word/2012/wordml" xmlns:w16cid="http://schemas.microsoft.com/office/word/2016/wordml/cid" xmlns:w16se="http://schemas.microsoft.com/office/word/2015/wordml/symex" xmlns:wpg="http://schemas.microsoft.com/office/word/2010/wordprocessingGroup" xmlns:wpi="http://schemas.microsoft.com/office/word/2010/wordprocessingInk" xmlns:wne="http://schemas.microsoft.com/office/word/2006/wordml" xmlns:wps="http://schemas.microsoft.com/office/word/2010/wordprocessingShape" mc:Ignorable="w14 w15 w16se w16cid wp14">
   <w:body>
     <w:p>
       <w:pPr>
@@ -15,7 +15,7 @@
     </w:p>
     <w:p>
       <w:pPr>
-        <w:pStyle w:val="normal0"/>
+        <w:pStyle w:val="Normal1"/>
         <w:jc w:val="center"/>
       </w:pPr>
     </w:p>
@@ -31,7 +31,7 @@
     </w:p>
     <w:p>
       <w:pPr>
-        <w:pStyle w:val="normal0"/>
+        <w:pStyle w:val="Normal1"/>
       </w:pPr>
       <w:r>
         <w:tab/>
@@ -56,7 +56,7 @@
     </w:p>
     <w:p>
       <w:pPr>
-        <w:pStyle w:val="normal0"/>
+        <w:pStyle w:val="Normal1"/>
       </w:pPr>
       <w:r>
         <w:t>All the files are in the git repository:</w:t>
@@ -64,7 +64,7 @@
     </w:p>
     <w:p>
       <w:pPr>
-        <w:pStyle w:val="normal0"/>
+        <w:pStyle w:val="Normal1"/>
         <w:ind w:left="720"/>
       </w:pPr>
       <w:hyperlink r:id="rId8" w:history="1">
@@ -78,7 +78,7 @@
     </w:p>
     <w:p>
       <w:pPr>
-        <w:pStyle w:val="normal0"/>
+        <w:pStyle w:val="Normal1"/>
         <w:ind w:left="720"/>
       </w:pPr>
       <w:r>
@@ -87,21 +87,19 @@
       <w:r>
         <w:t xml:space="preserve">Submission’ </w:t>
       </w:r>
-      <w:bookmarkStart w:id="3" w:name="_GoBack"/>
-      <w:bookmarkEnd w:id="3"/>
       <w:r>
         <w:t>folder</w:t>
       </w:r>
     </w:p>
     <w:p>
       <w:pPr>
-        <w:pStyle w:val="normal0"/>
+        <w:pStyle w:val="Normal1"/>
         <w:ind w:left="720" w:firstLine="720"/>
       </w:pPr>
     </w:p>
     <w:p>
       <w:pPr>
-        <w:pStyle w:val="normal0"/>
+        <w:pStyle w:val="Normal1"/>
       </w:pPr>
       <w:r>
         <w:t>The backend website monitors data and displays statistics. An example can be accessed here (this is what it should look like in the end):</w:t>
@@ -109,7 +107,7 @@
     </w:p>
     <w:p>
       <w:pPr>
-        <w:pStyle w:val="normal0"/>
+        <w:pStyle w:val="Normal1"/>
         <w:ind w:left="720"/>
       </w:pPr>
       <w:hyperlink r:id="rId9">
@@ -124,12 +122,12 @@
     </w:p>
     <w:p>
       <w:pPr>
-        <w:pStyle w:val="normal0"/>
-      </w:pPr>
-    </w:p>
-    <w:p>
-      <w:pPr>
-        <w:pStyle w:val="normal0"/>
+        <w:pStyle w:val="Normal1"/>
+      </w:pPr>
+    </w:p>
+    <w:p>
+      <w:pPr>
+        <w:pStyle w:val="Normal1"/>
       </w:pPr>
       <w:r>
         <w:t xml:space="preserve">PHP/MySQL API files: </w:t>
@@ -137,59 +135,67 @@
     </w:p>
     <w:p>
       <w:pPr>
-        <w:pStyle w:val="normal0"/>
+        <w:pStyle w:val="Normal1"/>
         <w:numPr>
           <w:ilvl w:val="0"/>
           <w:numId w:val="5"/>
         </w:numPr>
         <w:contextualSpacing/>
       </w:pPr>
+      <w:proofErr w:type="spellStart"/>
       <w:r>
         <w:t>CommonInterface.php</w:t>
       </w:r>
-    </w:p>
-    <w:p>
-      <w:pPr>
-        <w:pStyle w:val="normal0"/>
+      <w:proofErr w:type="spellEnd"/>
+    </w:p>
+    <w:p>
+      <w:pPr>
+        <w:pStyle w:val="Normal1"/>
         <w:numPr>
           <w:ilvl w:val="0"/>
           <w:numId w:val="5"/>
         </w:numPr>
         <w:contextualSpacing/>
       </w:pPr>
+      <w:proofErr w:type="spellStart"/>
       <w:r>
         <w:t>CommonMethods.php</w:t>
       </w:r>
-    </w:p>
-    <w:p>
-      <w:pPr>
-        <w:pStyle w:val="normal0"/>
+      <w:proofErr w:type="spellEnd"/>
+    </w:p>
+    <w:p>
+      <w:pPr>
+        <w:pStyle w:val="Normal1"/>
         <w:numPr>
           <w:ilvl w:val="0"/>
           <w:numId w:val="5"/>
         </w:numPr>
         <w:contextualSpacing/>
       </w:pPr>
+      <w:proofErr w:type="spellStart"/>
       <w:r>
         <w:t>PHPtoSQL.php</w:t>
       </w:r>
-    </w:p>
-    <w:p>
-      <w:pPr>
-        <w:pStyle w:val="normal0"/>
+      <w:proofErr w:type="spellEnd"/>
+    </w:p>
+    <w:p>
+      <w:pPr>
+        <w:pStyle w:val="Normal1"/>
         <w:numPr>
           <w:ilvl w:val="0"/>
           <w:numId w:val="5"/>
         </w:numPr>
         <w:contextualSpacing/>
       </w:pPr>
+      <w:proofErr w:type="spellStart"/>
       <w:r>
         <w:t>PHPtoSQLInterface.php</w:t>
       </w:r>
-    </w:p>
-    <w:p>
-      <w:pPr>
-        <w:pStyle w:val="normal0"/>
+      <w:proofErr w:type="spellEnd"/>
+    </w:p>
+    <w:p>
+      <w:pPr>
+        <w:pStyle w:val="Normal1"/>
       </w:pPr>
       <w:r>
         <w:t>Python/MySQL API files:</w:t>
@@ -197,7 +203,7 @@
     </w:p>
     <w:p>
       <w:pPr>
-        <w:pStyle w:val="normal0"/>
+        <w:pStyle w:val="Normal1"/>
         <w:numPr>
           <w:ilvl w:val="0"/>
           <w:numId w:val="1"/>
@@ -210,7 +216,7 @@
     </w:p>
     <w:p>
       <w:pPr>
-        <w:pStyle w:val="normal0"/>
+        <w:pStyle w:val="Normal1"/>
         <w:numPr>
           <w:ilvl w:val="0"/>
           <w:numId w:val="1"/>
@@ -223,7 +229,7 @@
     </w:p>
     <w:p>
       <w:pPr>
-        <w:pStyle w:val="normal0"/>
+        <w:pStyle w:val="Normal1"/>
         <w:numPr>
           <w:ilvl w:val="0"/>
           <w:numId w:val="1"/>
@@ -236,7 +242,7 @@
     </w:p>
     <w:p>
       <w:pPr>
-        <w:pStyle w:val="normal0"/>
+        <w:pStyle w:val="Normal1"/>
       </w:pPr>
       <w:r>
         <w:t>Web Page files</w:t>
@@ -244,7 +250,7 @@
     </w:p>
     <w:p>
       <w:pPr>
-        <w:pStyle w:val="normal0"/>
+        <w:pStyle w:val="Normal1"/>
         <w:numPr>
           <w:ilvl w:val="0"/>
           <w:numId w:val="6"/>
@@ -252,12 +258,17 @@
         <w:contextualSpacing/>
       </w:pPr>
       <w:r>
-        <w:t>chart-data.php</w:t>
-      </w:r>
-    </w:p>
-    <w:p>
-      <w:pPr>
-        <w:pStyle w:val="normal0"/>
+        <w:t>chart-</w:t>
+      </w:r>
+      <w:proofErr w:type="spellStart"/>
+      <w:r>
+        <w:t>data.php</w:t>
+      </w:r>
+      <w:proofErr w:type="spellEnd"/>
+    </w:p>
+    <w:p>
+      <w:pPr>
+        <w:pStyle w:val="Normal1"/>
         <w:numPr>
           <w:ilvl w:val="0"/>
           <w:numId w:val="6"/>
@@ -265,12 +276,17 @@
         <w:contextualSpacing/>
       </w:pPr>
       <w:r>
-        <w:t>chart-locations.php</w:t>
-      </w:r>
-    </w:p>
-    <w:p>
-      <w:pPr>
-        <w:pStyle w:val="normal0"/>
+        <w:t>chart-</w:t>
+      </w:r>
+      <w:proofErr w:type="spellStart"/>
+      <w:r>
+        <w:t>locations.php</w:t>
+      </w:r>
+      <w:proofErr w:type="spellEnd"/>
+    </w:p>
+    <w:p>
+      <w:pPr>
+        <w:pStyle w:val="Normal1"/>
         <w:numPr>
           <w:ilvl w:val="0"/>
           <w:numId w:val="6"/>
@@ -278,25 +294,32 @@
         <w:contextualSpacing/>
       </w:pPr>
       <w:r>
-        <w:t>chart-xlabels.php</w:t>
-      </w:r>
-    </w:p>
-    <w:p>
-      <w:pPr>
-        <w:pStyle w:val="normal0"/>
+        <w:t>chart-</w:t>
+      </w:r>
+      <w:proofErr w:type="spellStart"/>
+      <w:r>
+        <w:t>xlabels.php</w:t>
+      </w:r>
+      <w:proofErr w:type="spellEnd"/>
+    </w:p>
+    <w:p>
+      <w:pPr>
+        <w:pStyle w:val="Normal1"/>
         <w:numPr>
           <w:ilvl w:val="0"/>
           <w:numId w:val="6"/>
         </w:numPr>
         <w:contextualSpacing/>
       </w:pPr>
+      <w:proofErr w:type="spellStart"/>
       <w:r>
         <w:t>index.php</w:t>
       </w:r>
-    </w:p>
-    <w:p>
-      <w:pPr>
-        <w:pStyle w:val="normal0"/>
+      <w:proofErr w:type="spellEnd"/>
+    </w:p>
+    <w:p>
+      <w:pPr>
+        <w:pStyle w:val="Normal1"/>
         <w:numPr>
           <w:ilvl w:val="0"/>
           <w:numId w:val="6"/>
@@ -309,7 +332,7 @@
     </w:p>
     <w:p>
       <w:pPr>
-        <w:pStyle w:val="normal0"/>
+        <w:pStyle w:val="Normal1"/>
         <w:numPr>
           <w:ilvl w:val="0"/>
           <w:numId w:val="6"/>
@@ -322,7 +345,7 @@
     </w:p>
     <w:p>
       <w:pPr>
-        <w:pStyle w:val="normal0"/>
+        <w:pStyle w:val="Normal1"/>
       </w:pPr>
       <w:r>
         <w:t>Arduino Files:</w:t>
@@ -330,101 +353,119 @@
     </w:p>
     <w:p>
       <w:pPr>
-        <w:pStyle w:val="normal0"/>
+        <w:pStyle w:val="Normal1"/>
         <w:numPr>
           <w:ilvl w:val="0"/>
           <w:numId w:val="4"/>
         </w:numPr>
         <w:contextualSpacing/>
       </w:pPr>
+      <w:proofErr w:type="spellStart"/>
       <w:r>
         <w:t>fullcounter.ino</w:t>
       </w:r>
-    </w:p>
-    <w:p>
-      <w:pPr>
-        <w:pStyle w:val="normal0"/>
-      </w:pPr>
-    </w:p>
-    <w:p>
-      <w:pPr>
-        <w:pStyle w:val="normal0"/>
-      </w:pPr>
-    </w:p>
-    <w:p>
-      <w:pPr>
-        <w:pStyle w:val="normal0"/>
-      </w:pPr>
-    </w:p>
-    <w:p>
-      <w:pPr>
-        <w:pStyle w:val="normal0"/>
-      </w:pPr>
-    </w:p>
-    <w:p>
-      <w:pPr>
-        <w:pStyle w:val="normal0"/>
-      </w:pPr>
-      <w:r>
-        <w:t>For the website to display properly, all of these files MUST be in the same directory</w:t>
-      </w:r>
-    </w:p>
-    <w:p>
-      <w:pPr>
-        <w:pStyle w:val="normal0"/>
+      <w:proofErr w:type="spellEnd"/>
+    </w:p>
+    <w:p>
+      <w:pPr>
+        <w:pStyle w:val="Normal1"/>
+      </w:pPr>
+    </w:p>
+    <w:p>
+      <w:pPr>
+        <w:pStyle w:val="Normal1"/>
+      </w:pPr>
+    </w:p>
+    <w:p>
+      <w:pPr>
+        <w:pStyle w:val="Normal1"/>
+      </w:pPr>
+    </w:p>
+    <w:p>
+      <w:pPr>
+        <w:pStyle w:val="Normal1"/>
+      </w:pPr>
+    </w:p>
+    <w:p>
+      <w:pPr>
+        <w:pStyle w:val="Normal1"/>
+      </w:pPr>
+      <w:r>
+        <w:t xml:space="preserve">For the website to display properly, </w:t>
+      </w:r>
+      <w:proofErr w:type="gramStart"/>
+      <w:r>
+        <w:t>all of these</w:t>
+      </w:r>
+      <w:proofErr w:type="gramEnd"/>
+      <w:r>
+        <w:t xml:space="preserve"> files MUST be in the same directory</w:t>
+      </w:r>
+    </w:p>
+    <w:p>
+      <w:pPr>
+        <w:pStyle w:val="Normal1"/>
         <w:numPr>
           <w:ilvl w:val="0"/>
           <w:numId w:val="3"/>
         </w:numPr>
         <w:contextualSpacing/>
       </w:pPr>
+      <w:proofErr w:type="spellStart"/>
       <w:r>
         <w:lastRenderedPageBreak/>
         <w:t>CommonInterface.php</w:t>
       </w:r>
-    </w:p>
-    <w:p>
-      <w:pPr>
-        <w:pStyle w:val="normal0"/>
+      <w:proofErr w:type="spellEnd"/>
+    </w:p>
+    <w:p>
+      <w:pPr>
+        <w:pStyle w:val="Normal1"/>
         <w:numPr>
           <w:ilvl w:val="0"/>
           <w:numId w:val="3"/>
         </w:numPr>
         <w:contextualSpacing/>
       </w:pPr>
+      <w:proofErr w:type="spellStart"/>
       <w:r>
         <w:t>CommonMethods.php</w:t>
       </w:r>
-    </w:p>
-    <w:p>
-      <w:pPr>
-        <w:pStyle w:val="normal0"/>
+      <w:proofErr w:type="spellEnd"/>
+    </w:p>
+    <w:p>
+      <w:pPr>
+        <w:pStyle w:val="Normal1"/>
         <w:numPr>
           <w:ilvl w:val="0"/>
           <w:numId w:val="3"/>
         </w:numPr>
         <w:contextualSpacing/>
       </w:pPr>
+      <w:proofErr w:type="spellStart"/>
       <w:r>
         <w:t>PHPtoSQL.php</w:t>
       </w:r>
-    </w:p>
-    <w:p>
-      <w:pPr>
-        <w:pStyle w:val="normal0"/>
+      <w:proofErr w:type="spellEnd"/>
+    </w:p>
+    <w:p>
+      <w:pPr>
+        <w:pStyle w:val="Normal1"/>
         <w:numPr>
           <w:ilvl w:val="0"/>
           <w:numId w:val="3"/>
         </w:numPr>
         <w:contextualSpacing/>
       </w:pPr>
+      <w:proofErr w:type="spellStart"/>
       <w:r>
         <w:t>PHPtoSQLInterface.php</w:t>
       </w:r>
-    </w:p>
-    <w:p>
-      <w:pPr>
-        <w:pStyle w:val="normal0"/>
+      <w:proofErr w:type="spellEnd"/>
+    </w:p>
+    <w:p>
+      <w:pPr>
+        <w:pStyle w:val="Normal1"/>
         <w:numPr>
           <w:ilvl w:val="0"/>
           <w:numId w:val="3"/>
@@ -432,12 +473,17 @@
         <w:contextualSpacing/>
       </w:pPr>
       <w:r>
-        <w:t>chart-data.php</w:t>
-      </w:r>
-    </w:p>
-    <w:p>
-      <w:pPr>
-        <w:pStyle w:val="normal0"/>
+        <w:t>chart-</w:t>
+      </w:r>
+      <w:proofErr w:type="spellStart"/>
+      <w:r>
+        <w:t>data.php</w:t>
+      </w:r>
+      <w:proofErr w:type="spellEnd"/>
+    </w:p>
+    <w:p>
+      <w:pPr>
+        <w:pStyle w:val="Normal1"/>
         <w:numPr>
           <w:ilvl w:val="0"/>
           <w:numId w:val="3"/>
@@ -445,12 +491,17 @@
         <w:contextualSpacing/>
       </w:pPr>
       <w:r>
-        <w:t>chart-locations.php</w:t>
-      </w:r>
-    </w:p>
-    <w:p>
-      <w:pPr>
-        <w:pStyle w:val="normal0"/>
+        <w:t>chart-</w:t>
+      </w:r>
+      <w:proofErr w:type="spellStart"/>
+      <w:r>
+        <w:t>locations.php</w:t>
+      </w:r>
+      <w:proofErr w:type="spellEnd"/>
+    </w:p>
+    <w:p>
+      <w:pPr>
+        <w:pStyle w:val="Normal1"/>
         <w:numPr>
           <w:ilvl w:val="0"/>
           <w:numId w:val="3"/>
@@ -458,25 +509,32 @@
         <w:contextualSpacing/>
       </w:pPr>
       <w:r>
-        <w:t>chart-xlabels.php</w:t>
-      </w:r>
-    </w:p>
-    <w:p>
-      <w:pPr>
-        <w:pStyle w:val="normal0"/>
+        <w:t>chart-</w:t>
+      </w:r>
+      <w:proofErr w:type="spellStart"/>
+      <w:r>
+        <w:t>xlabels.php</w:t>
+      </w:r>
+      <w:proofErr w:type="spellEnd"/>
+    </w:p>
+    <w:p>
+      <w:pPr>
+        <w:pStyle w:val="Normal1"/>
         <w:numPr>
           <w:ilvl w:val="0"/>
           <w:numId w:val="3"/>
         </w:numPr>
         <w:contextualSpacing/>
       </w:pPr>
+      <w:proofErr w:type="spellStart"/>
       <w:r>
         <w:t>index.php</w:t>
       </w:r>
-    </w:p>
-    <w:p>
-      <w:pPr>
-        <w:pStyle w:val="normal0"/>
+      <w:proofErr w:type="spellEnd"/>
+    </w:p>
+    <w:p>
+      <w:pPr>
+        <w:pStyle w:val="Normal1"/>
         <w:numPr>
           <w:ilvl w:val="0"/>
           <w:numId w:val="3"/>
@@ -489,7 +547,7 @@
     </w:p>
     <w:p>
       <w:pPr>
-        <w:pStyle w:val="normal0"/>
+        <w:pStyle w:val="Normal1"/>
         <w:numPr>
           <w:ilvl w:val="0"/>
           <w:numId w:val="3"/>
@@ -502,7 +560,7 @@
     </w:p>
     <w:p>
       <w:pPr>
-        <w:pStyle w:val="normal0"/>
+        <w:pStyle w:val="Normal1"/>
       </w:pPr>
       <w:r>
         <w:tab/>
@@ -513,51 +571,80 @@
     </w:p>
     <w:p>
       <w:pPr>
-        <w:pStyle w:val="normal0"/>
+        <w:pStyle w:val="Normal1"/>
       </w:pPr>
     </w:p>
     <w:p>
       <w:pPr>
         <w:pStyle w:val="Heading1"/>
       </w:pPr>
-      <w:bookmarkStart w:id="4" w:name="_m5rdx5og9srk" w:colFirst="0" w:colLast="0"/>
-      <w:bookmarkEnd w:id="4"/>
+      <w:bookmarkStart w:id="3" w:name="_m5rdx5og9srk" w:colFirst="0" w:colLast="0"/>
+      <w:bookmarkEnd w:id="3"/>
       <w:r>
         <w:t>Database Connection Information</w:t>
       </w:r>
     </w:p>
     <w:p>
       <w:pPr>
-        <w:pStyle w:val="normal0"/>
-      </w:pPr>
-      <w:r>
-        <w:t>All database connection credentials are on lines 23-26 in the CommonMethods.php file</w:t>
-      </w:r>
-    </w:p>
-    <w:p>
-      <w:pPr>
-        <w:pStyle w:val="normal0"/>
+        <w:pStyle w:val="Normal1"/>
+      </w:pPr>
+      <w:r>
+        <w:t xml:space="preserve">All database connection credentials are on lines 23-26 in the </w:t>
+      </w:r>
+      <w:proofErr w:type="spellStart"/>
+      <w:r>
+        <w:t>CommonMethods.php</w:t>
+      </w:r>
+      <w:proofErr w:type="spellEnd"/>
+      <w:r>
+        <w:t xml:space="preserve"> file</w:t>
+      </w:r>
+    </w:p>
+    <w:p>
+      <w:pPr>
+        <w:pStyle w:val="Normal1"/>
         <w:ind w:left="720"/>
       </w:pPr>
       <w:r>
-        <w:t>$db="database.cse.tamu.edu"; // the database host name</w:t>
-      </w:r>
-    </w:p>
-    <w:p>
-      <w:pPr>
-        <w:pStyle w:val="normal0"/>
+        <w:t>$</w:t>
+      </w:r>
+      <w:proofErr w:type="spellStart"/>
+      <w:r>
+        <w:t>db</w:t>
+      </w:r>
+      <w:proofErr w:type="spellEnd"/>
+      <w:r>
+        <w:t>="database.cse.tamu.edu"; // the database host name</w:t>
+      </w:r>
+    </w:p>
+    <w:p>
+      <w:pPr>
+        <w:pStyle w:val="Normal1"/>
         <w:ind w:left="720"/>
       </w:pPr>
       <w:r>
-        <w:t>$dbname="XXXXX-TamuDriver</w:t>
-      </w:r>
+        <w:t>$</w:t>
+      </w:r>
+      <w:proofErr w:type="spellStart"/>
+      <w:r>
+        <w:t>dbname</w:t>
+      </w:r>
+      <w:proofErr w:type="spellEnd"/>
+      <w:r>
+        <w:t>="XXXXX-</w:t>
+      </w:r>
+      <w:proofErr w:type="spellStart"/>
+      <w:r>
+        <w:t>TamuDriver</w:t>
+      </w:r>
+      <w:proofErr w:type="spellEnd"/>
       <w:r>
         <w:t>"; // specifying which database name</w:t>
       </w:r>
     </w:p>
     <w:p>
       <w:pPr>
-        <w:pStyle w:val="normal0"/>
+        <w:pStyle w:val="Normal1"/>
       </w:pPr>
       <w:r>
         <w:tab/>
@@ -566,7 +653,7 @@
     </w:p>
     <w:p>
       <w:pPr>
-        <w:pStyle w:val="normal0"/>
+        <w:pStyle w:val="Normal1"/>
       </w:pPr>
       <w:r>
         <w:tab/>
@@ -575,12 +662,12 @@
     </w:p>
     <w:p>
       <w:pPr>
-        <w:pStyle w:val="normal0"/>
-      </w:pPr>
-    </w:p>
-    <w:p>
-      <w:pPr>
-        <w:pStyle w:val="normal0"/>
+        <w:pStyle w:val="Normal1"/>
+      </w:pPr>
+    </w:p>
+    <w:p>
+      <w:pPr>
+        <w:pStyle w:val="Normal1"/>
       </w:pPr>
       <w:r>
         <w:t>These values can be changed depending on where you host the database (if you create your own).</w:t>
@@ -590,70 +677,93 @@
       <w:pPr>
         <w:pStyle w:val="Heading1"/>
       </w:pPr>
-      <w:bookmarkStart w:id="5" w:name="_axj19y577dr" w:colFirst="0" w:colLast="0"/>
+      <w:bookmarkStart w:id="4" w:name="_axj19y577dr" w:colFirst="0" w:colLast="0"/>
+      <w:bookmarkEnd w:id="4"/>
+      <w:r>
+        <w:t>The Database Structure</w:t>
+      </w:r>
+    </w:p>
+    <w:p>
+      <w:pPr>
+        <w:pStyle w:val="Normal1"/>
+      </w:pPr>
+      <w:r>
+        <w:t xml:space="preserve">To set up the database, run the </w:t>
+      </w:r>
+      <w:proofErr w:type="spellStart"/>
+      <w:r>
+        <w:t>DatabaseSetup.sql</w:t>
+      </w:r>
+      <w:proofErr w:type="spellEnd"/>
+      <w:r>
+        <w:t xml:space="preserve"> </w:t>
+      </w:r>
+      <w:r>
+        <w:t xml:space="preserve">file in a program like, </w:t>
+      </w:r>
+      <w:proofErr w:type="spellStart"/>
+      <w:r>
+        <w:t>phpmyadmin</w:t>
+      </w:r>
+      <w:proofErr w:type="spellEnd"/>
+      <w:r>
+        <w:t xml:space="preserve"> or MySQL Workbench (the preferred option). This file will set up the table for the data and will also add any constraints to the table, in addition to setting up a database if one doesn’t exist. However, it would be easier to run the script if your database exists already.</w:t>
+      </w:r>
+    </w:p>
+    <w:p>
+      <w:pPr>
+        <w:pStyle w:val="Heading1"/>
+      </w:pPr>
+      <w:bookmarkStart w:id="5" w:name="_zebkf05a51dj" w:colFirst="0" w:colLast="0"/>
       <w:bookmarkEnd w:id="5"/>
-      <w:r>
-        <w:t>The Database Structure</w:t>
-      </w:r>
-    </w:p>
-    <w:p>
-      <w:pPr>
-        <w:pStyle w:val="normal0"/>
-      </w:pPr>
-      <w:r>
-        <w:t xml:space="preserve">To set up the database, run the </w:t>
-      </w:r>
-      <w:r>
-        <w:t xml:space="preserve">DatabaseSetup.sql </w:t>
-      </w:r>
-      <w:r>
-        <w:t>file in a program like, phpmyadmin or MySQL Workbench (the preferred option). This file will set up the table for the data and will also add any constraints to the table, in addition to setting up a database if one doesn’t exist. However, it would be easier to run the script if your database exists already.</w:t>
-      </w:r>
     </w:p>
     <w:p>
       <w:pPr>
         <w:pStyle w:val="Heading1"/>
       </w:pPr>
-      <w:bookmarkStart w:id="6" w:name="_zebkf05a51dj" w:colFirst="0" w:colLast="0"/>
+      <w:bookmarkStart w:id="6" w:name="_ncivmzivtf8o" w:colFirst="0" w:colLast="0"/>
       <w:bookmarkEnd w:id="6"/>
     </w:p>
     <w:p>
       <w:pPr>
-        <w:pStyle w:val="Heading1"/>
-      </w:pPr>
-      <w:bookmarkStart w:id="7" w:name="_ncivmzivtf8o" w:colFirst="0" w:colLast="0"/>
+        <w:pStyle w:val="Normal1"/>
+      </w:pPr>
+    </w:p>
+    <w:p>
+      <w:pPr>
+        <w:pStyle w:val="Normal1"/>
+      </w:pPr>
+    </w:p>
+    <w:p>
+      <w:pPr>
+        <w:pStyle w:val="Normal1"/>
+      </w:pPr>
+    </w:p>
+    <w:p>
+      <w:pPr>
+        <w:pStyle w:val="Normal1"/>
+      </w:pPr>
+    </w:p>
+    <w:p>
+      <w:pPr>
+        <w:pStyle w:val="Normal1"/>
+      </w:pPr>
+    </w:p>
+    <w:p>
+      <w:pPr>
+        <w:pStyle w:val="Normal1"/>
+      </w:pPr>
+    </w:p>
+    <w:p>
+      <w:pPr>
+        <w:pStyle w:val="Normal1"/>
+      </w:pPr>
+      <w:bookmarkStart w:id="7" w:name="_lc5cqsuzqq4" w:colFirst="0" w:colLast="0"/>
       <w:bookmarkEnd w:id="7"/>
     </w:p>
     <w:p>
       <w:pPr>
-        <w:pStyle w:val="normal0"/>
-      </w:pPr>
-    </w:p>
-    <w:p>
-      <w:pPr>
-        <w:pStyle w:val="normal0"/>
-      </w:pPr>
-    </w:p>
-    <w:p>
-      <w:pPr>
-        <w:pStyle w:val="normal0"/>
-      </w:pPr>
-    </w:p>
-    <w:p>
-      <w:pPr>
-        <w:pStyle w:val="normal0"/>
-      </w:pPr>
-    </w:p>
-    <w:p>
-      <w:pPr>
-        <w:pStyle w:val="normal0"/>
-      </w:pPr>
-      <w:bookmarkStart w:id="8" w:name="_lc5cqsuzqq4" w:colFirst="0" w:colLast="0"/>
-      <w:bookmarkEnd w:id="8"/>
-    </w:p>
-    <w:p>
-      <w:pPr>
-        <w:pStyle w:val="normal0"/>
+        <w:pStyle w:val="Normal1"/>
       </w:pPr>
       <w:r>
         <w:t xml:space="preserve">Setup procedure: </w:t>
@@ -661,7 +771,7 @@
     </w:p>
     <w:p>
       <w:pPr>
-        <w:pStyle w:val="normal0"/>
+        <w:pStyle w:val="Normal1"/>
         <w:numPr>
           <w:ilvl w:val="0"/>
           <w:numId w:val="2"/>
@@ -674,7 +784,7 @@
     </w:p>
     <w:p>
       <w:pPr>
-        <w:pStyle w:val="normal0"/>
+        <w:pStyle w:val="Normal1"/>
       </w:pPr>
       <w:r>
         <w:tab/>
@@ -691,7 +801,7 @@
     </w:p>
     <w:p>
       <w:pPr>
-        <w:pStyle w:val="normal0"/>
+        <w:pStyle w:val="Normal1"/>
         <w:numPr>
           <w:ilvl w:val="0"/>
           <w:numId w:val="2"/>
@@ -703,7 +813,7 @@
     </w:p>
     <w:p>
       <w:pPr>
-        <w:pStyle w:val="normal0"/>
+        <w:pStyle w:val="Normal1"/>
         <w:numPr>
           <w:ilvl w:val="0"/>
           <w:numId w:val="2"/>
@@ -725,7 +835,7 @@
     </w:p>
     <w:p>
       <w:pPr>
-        <w:pStyle w:val="normal0"/>
+        <w:pStyle w:val="Normal1"/>
         <w:numPr>
           <w:ilvl w:val="0"/>
           <w:numId w:val="2"/>
@@ -733,25 +843,38 @@
         <w:contextualSpacing/>
       </w:pPr>
       <w:r>
-        <w:t>Now that you are connected to the internet, let’s start installing software. First, open a terminal window and verify you have the correct version of Python - 2.7 - installed by typing “python” and pressing enter. Press Ctrl+X to exit the python shell, then in the regular terminal type the following commands:</w:t>
-      </w:r>
-    </w:p>
-    <w:p>
-      <w:pPr>
-        <w:pStyle w:val="normal0"/>
+        <w:t xml:space="preserve">Now that you are connected to the internet, let’s start installing software. First, open a terminal window and verify you have the correct version of Python - 2.7 - installed by typing “python” and pressing enter. Press </w:t>
+      </w:r>
+      <w:proofErr w:type="spellStart"/>
+      <w:r>
+        <w:t>Ctrl+X</w:t>
+      </w:r>
+      <w:proofErr w:type="spellEnd"/>
+      <w:r>
+        <w:t xml:space="preserve"> to exit the python shell, then in the regular terminal type the following commands:</w:t>
+      </w:r>
+    </w:p>
+    <w:p>
+      <w:pPr>
+        <w:pStyle w:val="Normal1"/>
         <w:numPr>
           <w:ilvl w:val="1"/>
           <w:numId w:val="2"/>
         </w:numPr>
         <w:contextualSpacing/>
       </w:pPr>
-      <w:r>
-        <w:t>sudo apt-get install Arduino</w:t>
-      </w:r>
-    </w:p>
-    <w:p>
-      <w:pPr>
-        <w:pStyle w:val="normal0"/>
+      <w:proofErr w:type="spellStart"/>
+      <w:r>
+        <w:t>sudo</w:t>
+      </w:r>
+      <w:proofErr w:type="spellEnd"/>
+      <w:r>
+        <w:t xml:space="preserve"> apt-get install Arduino</w:t>
+      </w:r>
+    </w:p>
+    <w:p>
+      <w:pPr>
+        <w:pStyle w:val="Normal1"/>
         <w:numPr>
           <w:ilvl w:val="1"/>
           <w:numId w:val="2"/>
@@ -759,12 +882,25 @@
         <w:contextualSpacing/>
       </w:pPr>
       <w:r>
-        <w:t>pip install mysql-connector-python-rf</w:t>
-      </w:r>
-    </w:p>
-    <w:p>
-      <w:pPr>
-        <w:pStyle w:val="normal0"/>
+        <w:t xml:space="preserve">pip install </w:t>
+      </w:r>
+      <w:proofErr w:type="spellStart"/>
+      <w:r>
+        <w:t>mysql</w:t>
+      </w:r>
+      <w:proofErr w:type="spellEnd"/>
+      <w:r>
+        <w:t>-connector-python-</w:t>
+      </w:r>
+      <w:proofErr w:type="spellStart"/>
+      <w:r>
+        <w:t>rf</w:t>
+      </w:r>
+      <w:proofErr w:type="spellEnd"/>
+    </w:p>
+    <w:p>
+      <w:pPr>
+        <w:pStyle w:val="Normal1"/>
         <w:numPr>
           <w:ilvl w:val="0"/>
           <w:numId w:val="2"/>
@@ -772,21 +908,23 @@
         <w:contextualSpacing/>
       </w:pPr>
       <w:r>
-        <w:t xml:space="preserve">Next, open the Arduino IDE from the applications menu and install the FirmataPlus sketch for Arduino by following the guide linked below: </w:t>
-      </w:r>
-      <w:hyperlink r:id="rId12">
-        <w:r>
-          <w:rPr>
-            <w:color w:val="1155CC"/>
-            <w:u w:val="single"/>
-          </w:rPr>
-          <w:t>https://github.com/MrYsLab/PyMata/wiki/Installing-FirmataPlus</w:t>
-        </w:r>
-      </w:hyperlink>
-    </w:p>
-    <w:p>
-      <w:pPr>
-        <w:pStyle w:val="normal0"/>
+        <w:t xml:space="preserve">Next, open the Arduino IDE from the applications menu and </w:t>
+      </w:r>
+      <w:r>
+        <w:t xml:space="preserve">load the </w:t>
+      </w:r>
+      <w:proofErr w:type="spellStart"/>
+      <w:r>
+        <w:t>fullcounter.ino</w:t>
+      </w:r>
+      <w:proofErr w:type="spellEnd"/>
+      <w:r>
+        <w:t xml:space="preserve"> sketch.</w:t>
+      </w:r>
+    </w:p>
+    <w:p>
+      <w:pPr>
+        <w:pStyle w:val="Normal1"/>
         <w:numPr>
           <w:ilvl w:val="0"/>
           <w:numId w:val="2"/>
@@ -794,10 +932,10 @@
         <w:contextualSpacing/>
       </w:pPr>
       <w:r>
-        <w:t xml:space="preserve">Once the FirmataPlus sketch has been uploaded to the Arduino, and once you have set up the database, download </w:t>
-      </w:r>
-      <w:r>
-        <w:t>the python files and run them</w:t>
+        <w:t xml:space="preserve">Once the sketch has been uploaded to the Arduino, and once you have set up the database, download </w:t>
+      </w:r>
+      <w:r>
+        <w:t>the python files and run DataHandler.py</w:t>
       </w:r>
       <w:r>
         <w:t>. Provided the database has been configured properly, the script should now run and connect to both the database and the Arduino.</w:t>
@@ -805,7 +943,7 @@
     </w:p>
     <w:p>
       <w:pPr>
-        <w:pStyle w:val="normal0"/>
+        <w:pStyle w:val="Normal1"/>
         <w:numPr>
           <w:ilvl w:val="0"/>
           <w:numId w:val="2"/>
@@ -813,43 +951,53 @@
         <w:contextualSpacing/>
       </w:pPr>
       <w:r>
-        <w:t>Walk past the sensors and observe the output in the Python shell while the scripts runs. You should see messages indicating that it detected you “entering/exiting” as you walked by.</w:t>
-      </w:r>
-    </w:p>
-    <w:p>
-      <w:pPr>
-        <w:pStyle w:val="normal0"/>
-      </w:pPr>
-    </w:p>
-    <w:p>
-      <w:pPr>
-        <w:pStyle w:val="normal0"/>
-      </w:pPr>
-    </w:p>
-    <w:p>
-      <w:pPr>
-        <w:pStyle w:val="normal0"/>
-      </w:pPr>
-    </w:p>
-    <w:p>
-      <w:pPr>
-        <w:pStyle w:val="normal0"/>
-      </w:pPr>
-    </w:p>
-    <w:p>
-      <w:pPr>
-        <w:pStyle w:val="normal0"/>
-      </w:pPr>
-    </w:p>
-    <w:p>
-      <w:pPr>
-        <w:pStyle w:val="normal0"/>
+        <w:t xml:space="preserve">Walk past the sensors and observe the output in the Python shell while the scripts </w:t>
+      </w:r>
+      <w:proofErr w:type="gramStart"/>
+      <w:r>
+        <w:t>runs</w:t>
+      </w:r>
+      <w:proofErr w:type="gramEnd"/>
+      <w:r>
+        <w:t>. You should see messages indicating that it detected you “entering/exiting” as you walked by.</w:t>
+      </w:r>
+    </w:p>
+    <w:p>
+      <w:pPr>
+        <w:pStyle w:val="Normal1"/>
+      </w:pPr>
+      <w:bookmarkStart w:id="8" w:name="_GoBack"/>
+      <w:bookmarkEnd w:id="8"/>
+    </w:p>
+    <w:p>
+      <w:pPr>
+        <w:pStyle w:val="Normal1"/>
+      </w:pPr>
+    </w:p>
+    <w:p>
+      <w:pPr>
+        <w:pStyle w:val="Normal1"/>
+      </w:pPr>
+    </w:p>
+    <w:p>
+      <w:pPr>
+        <w:pStyle w:val="Normal1"/>
+      </w:pPr>
+    </w:p>
+    <w:p>
+      <w:pPr>
+        <w:pStyle w:val="Normal1"/>
+      </w:pPr>
+    </w:p>
+    <w:p>
+      <w:pPr>
+        <w:pStyle w:val="Normal1"/>
       </w:pPr>
     </w:p>
     <w:p/>
     <w:sectPr>
-      <w:headerReference w:type="default" r:id="rId13"/>
-      <w:footerReference w:type="default" r:id="rId14"/>
+      <w:headerReference w:type="default" r:id="rId12"/>
+      <w:footerReference w:type="default" r:id="rId13"/>
       <w:pgSz w:w="12240" w:h="15840"/>
       <w:pgMar w:top="1440" w:right="1440" w:bottom="1440" w:left="1440" w:header="0" w:footer="720" w:gutter="0"/>
       <w:pgNumType w:start="1"/>
@@ -860,7 +1008,7 @@
 </file>
 
 <file path=word/endnotes.xml><?xml version="1.0" encoding="utf-8"?>
-<w:endnotes xmlns:wpc="http://schemas.microsoft.com/office/word/2010/wordprocessingCanvas" xmlns:mo="http://schemas.microsoft.com/office/mac/office/2008/main" xmlns:mc="http://schemas.openxmlformats.org/markup-compatibility/2006" xmlns:mv="urn:schemas-microsoft-com:mac:vml" xmlns:o="urn:schemas-microsoft-com:office:office" xmlns:r="http://schemas.openxmlformats.org/officeDocument/2006/relationships" xmlns:m="http://schemas.openxmlformats.org/officeDocument/2006/math" xmlns:v="urn:schemas-microsoft-com:vml" xmlns:wp14="http://schemas.microsoft.com/office/word/2010/wordprocessingDrawing" xmlns:wp="http://schemas.openxmlformats.org/drawingml/2006/wordprocessingDrawing" xmlns:w10="urn:schemas-microsoft-com:office:word" xmlns:w="http://schemas.openxmlformats.org/wordprocessingml/2006/main" xmlns:w14="http://schemas.microsoft.com/office/word/2010/wordml" xmlns:wpg="http://schemas.microsoft.com/office/word/2010/wordprocessingGroup" xmlns:wpi="http://schemas.microsoft.com/office/word/2010/wordprocessingInk" xmlns:wne="http://schemas.microsoft.com/office/word/2006/wordml" xmlns:wps="http://schemas.microsoft.com/office/word/2010/wordprocessingShape" mc:Ignorable="w14 wp14">
+<w:endnotes xmlns:wpc="http://schemas.microsoft.com/office/word/2010/wordprocessingCanvas" xmlns:cx="http://schemas.microsoft.com/office/drawing/2014/chartex" xmlns:cx1="http://schemas.microsoft.com/office/drawing/2015/9/8/chartex" xmlns:cx2="http://schemas.microsoft.com/office/drawing/2015/10/21/chartex" xmlns:cx3="http://schemas.microsoft.com/office/drawing/2016/5/9/chartex" xmlns:cx4="http://schemas.microsoft.com/office/drawing/2016/5/10/chartex" xmlns:cx5="http://schemas.microsoft.com/office/drawing/2016/5/11/chartex" xmlns:cx6="http://schemas.microsoft.com/office/drawing/2016/5/12/chartex" xmlns:cx7="http://schemas.microsoft.com/office/drawing/2016/5/13/chartex" xmlns:cx8="http://schemas.microsoft.com/office/drawing/2016/5/14/chartex" xmlns:mc="http://schemas.openxmlformats.org/markup-compatibility/2006" xmlns:aink="http://schemas.microsoft.com/office/drawing/2016/ink" xmlns:am3d="http://schemas.microsoft.com/office/drawing/2017/model3d" xmlns:o="urn:schemas-microsoft-com:office:office" xmlns:r="http://schemas.openxmlformats.org/officeDocument/2006/relationships" xmlns:m="http://schemas.openxmlformats.org/officeDocument/2006/math" xmlns:v="urn:schemas-microsoft-com:vml" xmlns:wp14="http://schemas.microsoft.com/office/word/2010/wordprocessingDrawing" xmlns:wp="http://schemas.openxmlformats.org/drawingml/2006/wordprocessingDrawing" xmlns:w10="urn:schemas-microsoft-com:office:word" xmlns:w="http://schemas.openxmlformats.org/wordprocessingml/2006/main" xmlns:w14="http://schemas.microsoft.com/office/word/2010/wordml" xmlns:w15="http://schemas.microsoft.com/office/word/2012/wordml" xmlns:w16cid="http://schemas.microsoft.com/office/word/2016/wordml/cid" xmlns:w16se="http://schemas.microsoft.com/office/word/2015/wordml/symex" xmlns:wpg="http://schemas.microsoft.com/office/word/2010/wordprocessingGroup" xmlns:wpi="http://schemas.microsoft.com/office/word/2010/wordprocessingInk" xmlns:wne="http://schemas.microsoft.com/office/word/2006/wordml" xmlns:wps="http://schemas.microsoft.com/office/word/2010/wordprocessingShape" mc:Ignorable="w14 w15 w16se w16cid wp14">
   <w:endnote w:type="separator" w:id="-1">
     <w:p>
       <w:pPr>
@@ -885,17 +1033,17 @@
 </file>
 
 <file path=word/footer1.xml><?xml version="1.0" encoding="utf-8"?>
-<w:ftr xmlns:wpc="http://schemas.microsoft.com/office/word/2010/wordprocessingCanvas" xmlns:mo="http://schemas.microsoft.com/office/mac/office/2008/main" xmlns:mc="http://schemas.openxmlformats.org/markup-compatibility/2006" xmlns:mv="urn:schemas-microsoft-com:mac:vml" xmlns:o="urn:schemas-microsoft-com:office:office" xmlns:r="http://schemas.openxmlformats.org/officeDocument/2006/relationships" xmlns:m="http://schemas.openxmlformats.org/officeDocument/2006/math" xmlns:v="urn:schemas-microsoft-com:vml" xmlns:wp14="http://schemas.microsoft.com/office/word/2010/wordprocessingDrawing" xmlns:wp="http://schemas.openxmlformats.org/drawingml/2006/wordprocessingDrawing" xmlns:w10="urn:schemas-microsoft-com:office:word" xmlns:w="http://schemas.openxmlformats.org/wordprocessingml/2006/main" xmlns:w14="http://schemas.microsoft.com/office/word/2010/wordml" xmlns:wpg="http://schemas.microsoft.com/office/word/2010/wordprocessingGroup" xmlns:wpi="http://schemas.microsoft.com/office/word/2010/wordprocessingInk" xmlns:wne="http://schemas.microsoft.com/office/word/2006/wordml" xmlns:wps="http://schemas.microsoft.com/office/word/2010/wordprocessingShape" mc:Ignorable="w14 wp14">
+<w:ftr xmlns:wpc="http://schemas.microsoft.com/office/word/2010/wordprocessingCanvas" xmlns:cx="http://schemas.microsoft.com/office/drawing/2014/chartex" xmlns:cx1="http://schemas.microsoft.com/office/drawing/2015/9/8/chartex" xmlns:cx2="http://schemas.microsoft.com/office/drawing/2015/10/21/chartex" xmlns:cx3="http://schemas.microsoft.com/office/drawing/2016/5/9/chartex" xmlns:cx4="http://schemas.microsoft.com/office/drawing/2016/5/10/chartex" xmlns:cx5="http://schemas.microsoft.com/office/drawing/2016/5/11/chartex" xmlns:cx6="http://schemas.microsoft.com/office/drawing/2016/5/12/chartex" xmlns:cx7="http://schemas.microsoft.com/office/drawing/2016/5/13/chartex" xmlns:cx8="http://schemas.microsoft.com/office/drawing/2016/5/14/chartex" xmlns:mc="http://schemas.openxmlformats.org/markup-compatibility/2006" xmlns:aink="http://schemas.microsoft.com/office/drawing/2016/ink" xmlns:am3d="http://schemas.microsoft.com/office/drawing/2017/model3d" xmlns:o="urn:schemas-microsoft-com:office:office" xmlns:r="http://schemas.openxmlformats.org/officeDocument/2006/relationships" xmlns:m="http://schemas.openxmlformats.org/officeDocument/2006/math" xmlns:v="urn:schemas-microsoft-com:vml" xmlns:wp14="http://schemas.microsoft.com/office/word/2010/wordprocessingDrawing" xmlns:wp="http://schemas.openxmlformats.org/drawingml/2006/wordprocessingDrawing" xmlns:w10="urn:schemas-microsoft-com:office:word" xmlns:w="http://schemas.openxmlformats.org/wordprocessingml/2006/main" xmlns:w14="http://schemas.microsoft.com/office/word/2010/wordml" xmlns:w15="http://schemas.microsoft.com/office/word/2012/wordml" xmlns:w16cid="http://schemas.microsoft.com/office/word/2016/wordml/cid" xmlns:w16se="http://schemas.microsoft.com/office/word/2015/wordml/symex" xmlns:wpg="http://schemas.microsoft.com/office/word/2010/wordprocessingGroup" xmlns:wpi="http://schemas.microsoft.com/office/word/2010/wordprocessingInk" xmlns:wne="http://schemas.microsoft.com/office/word/2006/wordml" xmlns:wps="http://schemas.microsoft.com/office/word/2010/wordprocessingShape" mc:Ignorable="w14 w15 w16se w16cid wp14">
   <w:p>
     <w:pPr>
-      <w:pStyle w:val="normal0"/>
+      <w:pStyle w:val="Normal1"/>
     </w:pPr>
   </w:p>
 </w:ftr>
 </file>
 
 <file path=word/footnotes.xml><?xml version="1.0" encoding="utf-8"?>
-<w:footnotes xmlns:wpc="http://schemas.microsoft.com/office/word/2010/wordprocessingCanvas" xmlns:mo="http://schemas.microsoft.com/office/mac/office/2008/main" xmlns:mc="http://schemas.openxmlformats.org/markup-compatibility/2006" xmlns:mv="urn:schemas-microsoft-com:mac:vml" xmlns:o="urn:schemas-microsoft-com:office:office" xmlns:r="http://schemas.openxmlformats.org/officeDocument/2006/relationships" xmlns:m="http://schemas.openxmlformats.org/officeDocument/2006/math" xmlns:v="urn:schemas-microsoft-com:vml" xmlns:wp14="http://schemas.microsoft.com/office/word/2010/wordprocessingDrawing" xmlns:wp="http://schemas.openxmlformats.org/drawingml/2006/wordprocessingDrawing" xmlns:w10="urn:schemas-microsoft-com:office:word" xmlns:w="http://schemas.openxmlformats.org/wordprocessingml/2006/main" xmlns:w14="http://schemas.microsoft.com/office/word/2010/wordml" xmlns:wpg="http://schemas.microsoft.com/office/word/2010/wordprocessingGroup" xmlns:wpi="http://schemas.microsoft.com/office/word/2010/wordprocessingInk" xmlns:wne="http://schemas.microsoft.com/office/word/2006/wordml" xmlns:wps="http://schemas.microsoft.com/office/word/2010/wordprocessingShape" mc:Ignorable="w14 wp14">
+<w:footnotes xmlns:wpc="http://schemas.microsoft.com/office/word/2010/wordprocessingCanvas" xmlns:cx="http://schemas.microsoft.com/office/drawing/2014/chartex" xmlns:cx1="http://schemas.microsoft.com/office/drawing/2015/9/8/chartex" xmlns:cx2="http://schemas.microsoft.com/office/drawing/2015/10/21/chartex" xmlns:cx3="http://schemas.microsoft.com/office/drawing/2016/5/9/chartex" xmlns:cx4="http://schemas.microsoft.com/office/drawing/2016/5/10/chartex" xmlns:cx5="http://schemas.microsoft.com/office/drawing/2016/5/11/chartex" xmlns:cx6="http://schemas.microsoft.com/office/drawing/2016/5/12/chartex" xmlns:cx7="http://schemas.microsoft.com/office/drawing/2016/5/13/chartex" xmlns:cx8="http://schemas.microsoft.com/office/drawing/2016/5/14/chartex" xmlns:mc="http://schemas.openxmlformats.org/markup-compatibility/2006" xmlns:aink="http://schemas.microsoft.com/office/drawing/2016/ink" xmlns:am3d="http://schemas.microsoft.com/office/drawing/2017/model3d" xmlns:o="urn:schemas-microsoft-com:office:office" xmlns:r="http://schemas.openxmlformats.org/officeDocument/2006/relationships" xmlns:m="http://schemas.openxmlformats.org/officeDocument/2006/math" xmlns:v="urn:schemas-microsoft-com:vml" xmlns:wp14="http://schemas.microsoft.com/office/word/2010/wordprocessingDrawing" xmlns:wp="http://schemas.openxmlformats.org/drawingml/2006/wordprocessingDrawing" xmlns:w10="urn:schemas-microsoft-com:office:word" xmlns:w="http://schemas.openxmlformats.org/wordprocessingml/2006/main" xmlns:w14="http://schemas.microsoft.com/office/word/2010/wordml" xmlns:w15="http://schemas.microsoft.com/office/word/2012/wordml" xmlns:w16cid="http://schemas.microsoft.com/office/word/2016/wordml/cid" xmlns:w16se="http://schemas.microsoft.com/office/word/2015/wordml/symex" xmlns:wpg="http://schemas.microsoft.com/office/word/2010/wordprocessingGroup" xmlns:wpi="http://schemas.microsoft.com/office/word/2010/wordprocessingInk" xmlns:wne="http://schemas.microsoft.com/office/word/2006/wordml" xmlns:wps="http://schemas.microsoft.com/office/word/2010/wordprocessingShape" mc:Ignorable="w14 w15 w16se w16cid wp14">
   <w:footnote w:type="separator" w:id="-1">
     <w:p>
       <w:pPr>
@@ -920,18 +1068,18 @@
 </file>
 
 <file path=word/header1.xml><?xml version="1.0" encoding="utf-8"?>
-<w:hdr xmlns:wpc="http://schemas.microsoft.com/office/word/2010/wordprocessingCanvas" xmlns:mo="http://schemas.microsoft.com/office/mac/office/2008/main" xmlns:mc="http://schemas.openxmlformats.org/markup-compatibility/2006" xmlns:mv="urn:schemas-microsoft-com:mac:vml" xmlns:o="urn:schemas-microsoft-com:office:office" xmlns:r="http://schemas.openxmlformats.org/officeDocument/2006/relationships" xmlns:m="http://schemas.openxmlformats.org/officeDocument/2006/math" xmlns:v="urn:schemas-microsoft-com:vml" xmlns:wp14="http://schemas.microsoft.com/office/word/2010/wordprocessingDrawing" xmlns:wp="http://schemas.openxmlformats.org/drawingml/2006/wordprocessingDrawing" xmlns:w10="urn:schemas-microsoft-com:office:word" xmlns:w="http://schemas.openxmlformats.org/wordprocessingml/2006/main" xmlns:w14="http://schemas.microsoft.com/office/word/2010/wordml" xmlns:wpg="http://schemas.microsoft.com/office/word/2010/wordprocessingGroup" xmlns:wpi="http://schemas.microsoft.com/office/word/2010/wordprocessingInk" xmlns:wne="http://schemas.microsoft.com/office/word/2006/wordml" xmlns:wps="http://schemas.microsoft.com/office/word/2010/wordprocessingShape" mc:Ignorable="w14 wp14">
+<w:hdr xmlns:wpc="http://schemas.microsoft.com/office/word/2010/wordprocessingCanvas" xmlns:cx="http://schemas.microsoft.com/office/drawing/2014/chartex" xmlns:cx1="http://schemas.microsoft.com/office/drawing/2015/9/8/chartex" xmlns:cx2="http://schemas.microsoft.com/office/drawing/2015/10/21/chartex" xmlns:cx3="http://schemas.microsoft.com/office/drawing/2016/5/9/chartex" xmlns:cx4="http://schemas.microsoft.com/office/drawing/2016/5/10/chartex" xmlns:cx5="http://schemas.microsoft.com/office/drawing/2016/5/11/chartex" xmlns:cx6="http://schemas.microsoft.com/office/drawing/2016/5/12/chartex" xmlns:cx7="http://schemas.microsoft.com/office/drawing/2016/5/13/chartex" xmlns:cx8="http://schemas.microsoft.com/office/drawing/2016/5/14/chartex" xmlns:mc="http://schemas.openxmlformats.org/markup-compatibility/2006" xmlns:aink="http://schemas.microsoft.com/office/drawing/2016/ink" xmlns:am3d="http://schemas.microsoft.com/office/drawing/2017/model3d" xmlns:o="urn:schemas-microsoft-com:office:office" xmlns:r="http://schemas.openxmlformats.org/officeDocument/2006/relationships" xmlns:m="http://schemas.openxmlformats.org/officeDocument/2006/math" xmlns:v="urn:schemas-microsoft-com:vml" xmlns:wp14="http://schemas.microsoft.com/office/word/2010/wordprocessingDrawing" xmlns:wp="http://schemas.openxmlformats.org/drawingml/2006/wordprocessingDrawing" xmlns:w10="urn:schemas-microsoft-com:office:word" xmlns:w="http://schemas.openxmlformats.org/wordprocessingml/2006/main" xmlns:w14="http://schemas.microsoft.com/office/word/2010/wordml" xmlns:w15="http://schemas.microsoft.com/office/word/2012/wordml" xmlns:w16cid="http://schemas.microsoft.com/office/word/2016/wordml/cid" xmlns:w16se="http://schemas.microsoft.com/office/word/2015/wordml/symex" xmlns:wpg="http://schemas.microsoft.com/office/word/2010/wordprocessingGroup" xmlns:wpi="http://schemas.microsoft.com/office/word/2010/wordprocessingInk" xmlns:wne="http://schemas.microsoft.com/office/word/2006/wordml" xmlns:wps="http://schemas.microsoft.com/office/word/2010/wordprocessingShape" mc:Ignorable="w14 w15 w16se w16cid wp14">
   <w:p>
     <w:pPr>
-      <w:pStyle w:val="normal0"/>
+      <w:pStyle w:val="Normal1"/>
     </w:pPr>
   </w:p>
 </w:hdr>
 </file>
 
 <file path=word/numbering.xml><?xml version="1.0" encoding="utf-8"?>
-<w:numbering xmlns:wpc="http://schemas.microsoft.com/office/word/2010/wordprocessingCanvas" xmlns:mo="http://schemas.microsoft.com/office/mac/office/2008/main" xmlns:mc="http://schemas.openxmlformats.org/markup-compatibility/2006" xmlns:mv="urn:schemas-microsoft-com:mac:vml" xmlns:o="urn:schemas-microsoft-com:office:office" xmlns:r="http://schemas.openxmlformats.org/officeDocument/2006/relationships" xmlns:m="http://schemas.openxmlformats.org/officeDocument/2006/math" xmlns:v="urn:schemas-microsoft-com:vml" xmlns:wp14="http://schemas.microsoft.com/office/word/2010/wordprocessingDrawing" xmlns:wp="http://schemas.openxmlformats.org/drawingml/2006/wordprocessingDrawing" xmlns:w10="urn:schemas-microsoft-com:office:word" xmlns:w="http://schemas.openxmlformats.org/wordprocessingml/2006/main" xmlns:w14="http://schemas.microsoft.com/office/word/2010/wordml" xmlns:wpg="http://schemas.microsoft.com/office/word/2010/wordprocessingGroup" xmlns:wpi="http://schemas.microsoft.com/office/word/2010/wordprocessingInk" xmlns:wne="http://schemas.microsoft.com/office/word/2006/wordml" xmlns:wps="http://schemas.microsoft.com/office/word/2010/wordprocessingShape" mc:Ignorable="w14 wp14">
-  <w:abstractNum w:abstractNumId="0">
+<w:numbering xmlns:wpc="http://schemas.microsoft.com/office/word/2010/wordprocessingCanvas" xmlns:cx="http://schemas.microsoft.com/office/drawing/2014/chartex" xmlns:cx1="http://schemas.microsoft.com/office/drawing/2015/9/8/chartex" xmlns:cx2="http://schemas.microsoft.com/office/drawing/2015/10/21/chartex" xmlns:cx3="http://schemas.microsoft.com/office/drawing/2016/5/9/chartex" xmlns:cx4="http://schemas.microsoft.com/office/drawing/2016/5/10/chartex" xmlns:cx5="http://schemas.microsoft.com/office/drawing/2016/5/11/chartex" xmlns:cx6="http://schemas.microsoft.com/office/drawing/2016/5/12/chartex" xmlns:cx7="http://schemas.microsoft.com/office/drawing/2016/5/13/chartex" xmlns:cx8="http://schemas.microsoft.com/office/drawing/2016/5/14/chartex" xmlns:mc="http://schemas.openxmlformats.org/markup-compatibility/2006" xmlns:aink="http://schemas.microsoft.com/office/drawing/2016/ink" xmlns:am3d="http://schemas.microsoft.com/office/drawing/2017/model3d" xmlns:o="urn:schemas-microsoft-com:office:office" xmlns:r="http://schemas.openxmlformats.org/officeDocument/2006/relationships" xmlns:m="http://schemas.openxmlformats.org/officeDocument/2006/math" xmlns:v="urn:schemas-microsoft-com:vml" xmlns:wp14="http://schemas.microsoft.com/office/word/2010/wordprocessingDrawing" xmlns:wp="http://schemas.openxmlformats.org/drawingml/2006/wordprocessingDrawing" xmlns:w10="urn:schemas-microsoft-com:office:word" xmlns:w="http://schemas.openxmlformats.org/wordprocessingml/2006/main" xmlns:w14="http://schemas.microsoft.com/office/word/2010/wordml" xmlns:w15="http://schemas.microsoft.com/office/word/2012/wordml" xmlns:w16cid="http://schemas.microsoft.com/office/word/2016/wordml/cid" xmlns:w16se="http://schemas.microsoft.com/office/word/2015/wordml/symex" xmlns:wpg="http://schemas.microsoft.com/office/word/2010/wordprocessingGroup" xmlns:wpi="http://schemas.microsoft.com/office/word/2010/wordprocessingInk" xmlns:wne="http://schemas.microsoft.com/office/word/2006/wordml" xmlns:wps="http://schemas.microsoft.com/office/word/2010/wordprocessingShape" mc:Ignorable="w14 w15 w16se w16cid wp14">
+  <w:abstractNum w:abstractNumId="0" w15:restartNumberingAfterBreak="0">
     <w:nsid w:val="08A727EB"/>
     <w:multiLevelType w:val="multilevel"/>
     <w:tmpl w:val="1C4E6428"/>
@@ -1044,7 +1192,7 @@
       </w:rPr>
     </w:lvl>
   </w:abstractNum>
-  <w:abstractNum w:abstractNumId="1">
+  <w:abstractNum w:abstractNumId="1" w15:restartNumberingAfterBreak="0">
     <w:nsid w:val="09523BCE"/>
     <w:multiLevelType w:val="multilevel"/>
     <w:tmpl w:val="FB244CF6"/>
@@ -1157,7 +1305,7 @@
       </w:rPr>
     </w:lvl>
   </w:abstractNum>
-  <w:abstractNum w:abstractNumId="2">
+  <w:abstractNum w:abstractNumId="2" w15:restartNumberingAfterBreak="0">
     <w:nsid w:val="5C061687"/>
     <w:multiLevelType w:val="multilevel"/>
     <w:tmpl w:val="E42E3EA8"/>
@@ -1270,7 +1418,7 @@
       </w:rPr>
     </w:lvl>
   </w:abstractNum>
-  <w:abstractNum w:abstractNumId="3">
+  <w:abstractNum w:abstractNumId="3" w15:restartNumberingAfterBreak="0">
     <w:nsid w:val="67C1276C"/>
     <w:multiLevelType w:val="multilevel"/>
     <w:tmpl w:val="13D42C1C"/>
@@ -1383,7 +1531,7 @@
       </w:rPr>
     </w:lvl>
   </w:abstractNum>
-  <w:abstractNum w:abstractNumId="4">
+  <w:abstractNum w:abstractNumId="4" w15:restartNumberingAfterBreak="0">
     <w:nsid w:val="6BE5781C"/>
     <w:multiLevelType w:val="multilevel"/>
     <w:tmpl w:val="28FCC148"/>
@@ -1496,7 +1644,7 @@
       </w:rPr>
     </w:lvl>
   </w:abstractNum>
-  <w:abstractNum w:abstractNumId="5">
+  <w:abstractNum w:abstractNumId="5" w15:restartNumberingAfterBreak="0">
     <w:nsid w:val="77955151"/>
     <w:multiLevelType w:val="multilevel"/>
     <w:tmpl w:val="88024212"/>
@@ -1631,7 +1779,7 @@
 </file>
 
 <file path=word/styles.xml><?xml version="1.0" encoding="utf-8"?>
-<w:styles xmlns:mc="http://schemas.openxmlformats.org/markup-compatibility/2006" xmlns:r="http://schemas.openxmlformats.org/officeDocument/2006/relationships" xmlns:w="http://schemas.openxmlformats.org/wordprocessingml/2006/main" xmlns:w14="http://schemas.microsoft.com/office/word/2010/wordml" mc:Ignorable="w14">
+<w:styles xmlns:mc="http://schemas.openxmlformats.org/markup-compatibility/2006" xmlns:r="http://schemas.openxmlformats.org/officeDocument/2006/relationships" xmlns:w="http://schemas.openxmlformats.org/wordprocessingml/2006/main" xmlns:w14="http://schemas.microsoft.com/office/word/2010/wordml" xmlns:w15="http://schemas.microsoft.com/office/word/2012/wordml" xmlns:w16cid="http://schemas.microsoft.com/office/word/2016/wordml/cid" xmlns:w16se="http://schemas.microsoft.com/office/word/2015/wordml/symex" mc:Ignorable="w14 w15 w16se w16cid">
   <w:docDefaults>
     <w:rPrDefault>
       <w:rPr>
@@ -1643,144 +1791,377 @@
     </w:rPrDefault>
     <w:pPrDefault/>
   </w:docDefaults>
-  <w:latentStyles w:defLockedState="0" w:defUIPriority="99" w:defSemiHidden="1" w:defUnhideWhenUsed="1" w:defQFormat="0" w:count="276">
-    <w:lsdException w:name="Normal" w:semiHidden="0" w:uiPriority="0" w:unhideWhenUsed="0" w:qFormat="1"/>
-    <w:lsdException w:name="heading 1" w:semiHidden="0" w:uiPriority="0" w:unhideWhenUsed="0" w:qFormat="1"/>
-    <w:lsdException w:name="heading 2" w:uiPriority="9" w:qFormat="1"/>
-    <w:lsdException w:name="heading 3" w:uiPriority="9" w:qFormat="1"/>
-    <w:lsdException w:name="heading 4" w:uiPriority="9" w:qFormat="1"/>
-    <w:lsdException w:name="heading 5" w:uiPriority="9" w:qFormat="1"/>
-    <w:lsdException w:name="heading 6" w:uiPriority="9" w:qFormat="1"/>
-    <w:lsdException w:name="heading 7" w:uiPriority="9" w:qFormat="1"/>
-    <w:lsdException w:name="heading 8" w:uiPriority="9" w:qFormat="1"/>
-    <w:lsdException w:name="heading 9" w:uiPriority="9" w:qFormat="1"/>
-    <w:lsdException w:name="toc 1" w:uiPriority="39"/>
-    <w:lsdException w:name="toc 2" w:uiPriority="39"/>
-    <w:lsdException w:name="toc 3" w:uiPriority="39"/>
-    <w:lsdException w:name="toc 4" w:uiPriority="39"/>
-    <w:lsdException w:name="toc 5" w:uiPriority="39"/>
-    <w:lsdException w:name="toc 6" w:uiPriority="39"/>
-    <w:lsdException w:name="toc 7" w:uiPriority="39"/>
-    <w:lsdException w:name="toc 8" w:uiPriority="39"/>
-    <w:lsdException w:name="toc 9" w:uiPriority="39"/>
-    <w:lsdException w:name="caption" w:uiPriority="35" w:qFormat="1"/>
-    <w:lsdException w:name="Title" w:semiHidden="0" w:uiPriority="0" w:unhideWhenUsed="0" w:qFormat="1"/>
-    <w:lsdException w:name="Default Paragraph Font" w:uiPriority="1"/>
-    <w:lsdException w:name="Subtitle" w:semiHidden="0" w:uiPriority="11" w:unhideWhenUsed="0" w:qFormat="1"/>
-    <w:lsdException w:name="Strong" w:semiHidden="0" w:uiPriority="22" w:unhideWhenUsed="0" w:qFormat="1"/>
-    <w:lsdException w:name="Emphasis" w:semiHidden="0" w:uiPriority="20" w:unhideWhenUsed="0" w:qFormat="1"/>
-    <w:lsdException w:name="Table Grid" w:semiHidden="0" w:uiPriority="59" w:unhideWhenUsed="0"/>
-    <w:lsdException w:name="Placeholder Text" w:unhideWhenUsed="0"/>
-    <w:lsdException w:name="No Spacing" w:semiHidden="0" w:uiPriority="1" w:unhideWhenUsed="0" w:qFormat="1"/>
-    <w:lsdException w:name="Light Shading" w:semiHidden="0" w:uiPriority="60" w:unhideWhenUsed="0"/>
-    <w:lsdException w:name="Light List" w:semiHidden="0" w:uiPriority="61" w:unhideWhenUsed="0"/>
-    <w:lsdException w:name="Light Grid" w:semiHidden="0" w:uiPriority="62" w:unhideWhenUsed="0"/>
-    <w:lsdException w:name="Medium Shading 1" w:semiHidden="0" w:uiPriority="63" w:unhideWhenUsed="0"/>
-    <w:lsdException w:name="Medium Shading 2" w:semiHidden="0" w:uiPriority="64" w:unhideWhenUsed="0"/>
-    <w:lsdException w:name="Medium List 1" w:semiHidden="0" w:uiPriority="65" w:unhideWhenUsed="0"/>
-    <w:lsdException w:name="Medium List 2" w:semiHidden="0" w:uiPriority="66" w:unhideWhenUsed="0"/>
-    <w:lsdException w:name="Medium Grid 1" w:semiHidden="0" w:uiPriority="67" w:unhideWhenUsed="0"/>
-    <w:lsdException w:name="Medium Grid 2" w:semiHidden="0" w:uiPriority="68" w:unhideWhenUsed="0"/>
-    <w:lsdException w:name="Medium Grid 3" w:semiHidden="0" w:uiPriority="69" w:unhideWhenUsed="0"/>
-    <w:lsdException w:name="Dark List" w:semiHidden="0" w:uiPriority="70" w:unhideWhenUsed="0"/>
-    <w:lsdException w:name="Colorful Shading" w:semiHidden="0" w:uiPriority="71" w:unhideWhenUsed="0"/>
-    <w:lsdException w:name="Colorful List" w:semiHidden="0" w:uiPriority="72" w:unhideWhenUsed="0"/>
-    <w:lsdException w:name="Colorful Grid" w:semiHidden="0" w:uiPriority="73" w:unhideWhenUsed="0"/>
-    <w:lsdException w:name="Light Shading Accent 1" w:semiHidden="0" w:uiPriority="60" w:unhideWhenUsed="0"/>
-    <w:lsdException w:name="Light List Accent 1" w:semiHidden="0" w:uiPriority="61" w:unhideWhenUsed="0"/>
-    <w:lsdException w:name="Light Grid Accent 1" w:semiHidden="0" w:uiPriority="62" w:unhideWhenUsed="0"/>
-    <w:lsdException w:name="Medium Shading 1 Accent 1" w:semiHidden="0" w:uiPriority="63" w:unhideWhenUsed="0"/>
-    <w:lsdException w:name="Medium Shading 2 Accent 1" w:semiHidden="0" w:uiPriority="64" w:unhideWhenUsed="0"/>
-    <w:lsdException w:name="Medium List 1 Accent 1" w:semiHidden="0" w:uiPriority="65" w:unhideWhenUsed="0"/>
-    <w:lsdException w:name="Revision" w:unhideWhenUsed="0"/>
-    <w:lsdException w:name="List Paragraph" w:semiHidden="0" w:uiPriority="34" w:unhideWhenUsed="0" w:qFormat="1"/>
-    <w:lsdException w:name="Quote" w:semiHidden="0" w:uiPriority="29" w:unhideWhenUsed="0" w:qFormat="1"/>
-    <w:lsdException w:name="Intense Quote" w:semiHidden="0" w:uiPriority="30" w:unhideWhenUsed="0" w:qFormat="1"/>
-    <w:lsdException w:name="Medium List 2 Accent 1" w:semiHidden="0" w:uiPriority="66" w:unhideWhenUsed="0"/>
-    <w:lsdException w:name="Medium Grid 1 Accent 1" w:semiHidden="0" w:uiPriority="67" w:unhideWhenUsed="0"/>
-    <w:lsdException w:name="Medium Grid 2 Accent 1" w:semiHidden="0" w:uiPriority="68" w:unhideWhenUsed="0"/>
-    <w:lsdException w:name="Medium Grid 3 Accent 1" w:semiHidden="0" w:uiPriority="69" w:unhideWhenUsed="0"/>
-    <w:lsdException w:name="Dark List Accent 1" w:semiHidden="0" w:uiPriority="70" w:unhideWhenUsed="0"/>
-    <w:lsdException w:name="Colorful Shading Accent 1" w:semiHidden="0" w:uiPriority="71" w:unhideWhenUsed="0"/>
-    <w:lsdException w:name="Colorful List Accent 1" w:semiHidden="0" w:uiPriority="72" w:unhideWhenUsed="0"/>
-    <w:lsdException w:name="Colorful Grid Accent 1" w:semiHidden="0" w:uiPriority="73" w:unhideWhenUsed="0"/>
-    <w:lsdException w:name="Light Shading Accent 2" w:semiHidden="0" w:uiPriority="60" w:unhideWhenUsed="0"/>
-    <w:lsdException w:name="Light List Accent 2" w:semiHidden="0" w:uiPriority="61" w:unhideWhenUsed="0"/>
-    <w:lsdException w:name="Light Grid Accent 2" w:semiHidden="0" w:uiPriority="62" w:unhideWhenUsed="0"/>
-    <w:lsdException w:name="Medium Shading 1 Accent 2" w:semiHidden="0" w:uiPriority="63" w:unhideWhenUsed="0"/>
-    <w:lsdException w:name="Medium Shading 2 Accent 2" w:semiHidden="0" w:uiPriority="64" w:unhideWhenUsed="0"/>
-    <w:lsdException w:name="Medium List 1 Accent 2" w:semiHidden="0" w:uiPriority="65" w:unhideWhenUsed="0"/>
-    <w:lsdException w:name="Medium List 2 Accent 2" w:semiHidden="0" w:uiPriority="66" w:unhideWhenUsed="0"/>
-    <w:lsdException w:name="Medium Grid 1 Accent 2" w:semiHidden="0" w:uiPriority="67" w:unhideWhenUsed="0"/>
-    <w:lsdException w:name="Medium Grid 2 Accent 2" w:semiHidden="0" w:uiPriority="68" w:unhideWhenUsed="0"/>
-    <w:lsdException w:name="Medium Grid 3 Accent 2" w:semiHidden="0" w:uiPriority="69" w:unhideWhenUsed="0"/>
-    <w:lsdException w:name="Dark List Accent 2" w:semiHidden="0" w:uiPriority="70" w:unhideWhenUsed="0"/>
-    <w:lsdException w:name="Colorful Shading Accent 2" w:semiHidden="0" w:uiPriority="71" w:unhideWhenUsed="0"/>
-    <w:lsdException w:name="Colorful List Accent 2" w:semiHidden="0" w:uiPriority="72" w:unhideWhenUsed="0"/>
-    <w:lsdException w:name="Colorful Grid Accent 2" w:semiHidden="0" w:uiPriority="73" w:unhideWhenUsed="0"/>
-    <w:lsdException w:name="Light Shading Accent 3" w:semiHidden="0" w:uiPriority="60" w:unhideWhenUsed="0"/>
-    <w:lsdException w:name="Light List Accent 3" w:semiHidden="0" w:uiPriority="61" w:unhideWhenUsed="0"/>
-    <w:lsdException w:name="Light Grid Accent 3" w:semiHidden="0" w:uiPriority="62" w:unhideWhenUsed="0"/>
-    <w:lsdException w:name="Medium Shading 1 Accent 3" w:semiHidden="0" w:uiPriority="63" w:unhideWhenUsed="0"/>
-    <w:lsdException w:name="Medium Shading 2 Accent 3" w:semiHidden="0" w:uiPriority="64" w:unhideWhenUsed="0"/>
-    <w:lsdException w:name="Medium List 1 Accent 3" w:semiHidden="0" w:uiPriority="65" w:unhideWhenUsed="0"/>
-    <w:lsdException w:name="Medium List 2 Accent 3" w:semiHidden="0" w:uiPriority="66" w:unhideWhenUsed="0"/>
-    <w:lsdException w:name="Medium Grid 1 Accent 3" w:semiHidden="0" w:uiPriority="67" w:unhideWhenUsed="0"/>
-    <w:lsdException w:name="Medium Grid 2 Accent 3" w:semiHidden="0" w:uiPriority="68" w:unhideWhenUsed="0"/>
-    <w:lsdException w:name="Medium Grid 3 Accent 3" w:semiHidden="0" w:uiPriority="69" w:unhideWhenUsed="0"/>
-    <w:lsdException w:name="Dark List Accent 3" w:semiHidden="0" w:uiPriority="70" w:unhideWhenUsed="0"/>
-    <w:lsdException w:name="Colorful Shading Accent 3" w:semiHidden="0" w:uiPriority="71" w:unhideWhenUsed="0"/>
-    <w:lsdException w:name="Colorful List Accent 3" w:semiHidden="0" w:uiPriority="72" w:unhideWhenUsed="0"/>
-    <w:lsdException w:name="Colorful Grid Accent 3" w:semiHidden="0" w:uiPriority="73" w:unhideWhenUsed="0"/>
-    <w:lsdException w:name="Light Shading Accent 4" w:semiHidden="0" w:uiPriority="60" w:unhideWhenUsed="0"/>
-    <w:lsdException w:name="Light List Accent 4" w:semiHidden="0" w:uiPriority="61" w:unhideWhenUsed="0"/>
-    <w:lsdException w:name="Light Grid Accent 4" w:semiHidden="0" w:uiPriority="62" w:unhideWhenUsed="0"/>
-    <w:lsdException w:name="Medium Shading 1 Accent 4" w:semiHidden="0" w:uiPriority="63" w:unhideWhenUsed="0"/>
-    <w:lsdException w:name="Medium Shading 2 Accent 4" w:semiHidden="0" w:uiPriority="64" w:unhideWhenUsed="0"/>
-    <w:lsdException w:name="Medium List 1 Accent 4" w:semiHidden="0" w:uiPriority="65" w:unhideWhenUsed="0"/>
-    <w:lsdException w:name="Medium List 2 Accent 4" w:semiHidden="0" w:uiPriority="66" w:unhideWhenUsed="0"/>
-    <w:lsdException w:name="Medium Grid 1 Accent 4" w:semiHidden="0" w:uiPriority="67" w:unhideWhenUsed="0"/>
-    <w:lsdException w:name="Medium Grid 2 Accent 4" w:semiHidden="0" w:uiPriority="68" w:unhideWhenUsed="0"/>
-    <w:lsdException w:name="Medium Grid 3 Accent 4" w:semiHidden="0" w:uiPriority="69" w:unhideWhenUsed="0"/>
-    <w:lsdException w:name="Dark List Accent 4" w:semiHidden="0" w:uiPriority="70" w:unhideWhenUsed="0"/>
-    <w:lsdException w:name="Colorful Shading Accent 4" w:semiHidden="0" w:uiPriority="71" w:unhideWhenUsed="0"/>
-    <w:lsdException w:name="Colorful List Accent 4" w:semiHidden="0" w:uiPriority="72" w:unhideWhenUsed="0"/>
-    <w:lsdException w:name="Colorful Grid Accent 4" w:semiHidden="0" w:uiPriority="73" w:unhideWhenUsed="0"/>
-    <w:lsdException w:name="Light Shading Accent 5" w:semiHidden="0" w:uiPriority="60" w:unhideWhenUsed="0"/>
-    <w:lsdException w:name="Light List Accent 5" w:semiHidden="0" w:uiPriority="61" w:unhideWhenUsed="0"/>
-    <w:lsdException w:name="Light Grid Accent 5" w:semiHidden="0" w:uiPriority="62" w:unhideWhenUsed="0"/>
-    <w:lsdException w:name="Medium Shading 1 Accent 5" w:semiHidden="0" w:uiPriority="63" w:unhideWhenUsed="0"/>
-    <w:lsdException w:name="Medium Shading 2 Accent 5" w:semiHidden="0" w:uiPriority="64" w:unhideWhenUsed="0"/>
-    <w:lsdException w:name="Medium List 1 Accent 5" w:semiHidden="0" w:uiPriority="65" w:unhideWhenUsed="0"/>
-    <w:lsdException w:name="Medium List 2 Accent 5" w:semiHidden="0" w:uiPriority="66" w:unhideWhenUsed="0"/>
-    <w:lsdException w:name="Medium Grid 1 Accent 5" w:semiHidden="0" w:uiPriority="67" w:unhideWhenUsed="0"/>
-    <w:lsdException w:name="Medium Grid 2 Accent 5" w:semiHidden="0" w:uiPriority="68" w:unhideWhenUsed="0"/>
-    <w:lsdException w:name="Medium Grid 3 Accent 5" w:semiHidden="0" w:uiPriority="69" w:unhideWhenUsed="0"/>
-    <w:lsdException w:name="Dark List Accent 5" w:semiHidden="0" w:uiPriority="70" w:unhideWhenUsed="0"/>
-    <w:lsdException w:name="Colorful Shading Accent 5" w:semiHidden="0" w:uiPriority="71" w:unhideWhenUsed="0"/>
-    <w:lsdException w:name="Colorful List Accent 5" w:semiHidden="0" w:uiPriority="72" w:unhideWhenUsed="0"/>
-    <w:lsdException w:name="Colorful Grid Accent 5" w:semiHidden="0" w:uiPriority="73" w:unhideWhenUsed="0"/>
-    <w:lsdException w:name="Light Shading Accent 6" w:semiHidden="0" w:uiPriority="60" w:unhideWhenUsed="0"/>
-    <w:lsdException w:name="Light List Accent 6" w:semiHidden="0" w:uiPriority="61" w:unhideWhenUsed="0"/>
-    <w:lsdException w:name="Light Grid Accent 6" w:semiHidden="0" w:uiPriority="62" w:unhideWhenUsed="0"/>
-    <w:lsdException w:name="Medium Shading 1 Accent 6" w:semiHidden="0" w:uiPriority="63" w:unhideWhenUsed="0"/>
-    <w:lsdException w:name="Medium Shading 2 Accent 6" w:semiHidden="0" w:uiPriority="64" w:unhideWhenUsed="0"/>
-    <w:lsdException w:name="Medium List 1 Accent 6" w:semiHidden="0" w:uiPriority="65" w:unhideWhenUsed="0"/>
-    <w:lsdException w:name="Medium List 2 Accent 6" w:semiHidden="0" w:uiPriority="66" w:unhideWhenUsed="0"/>
-    <w:lsdException w:name="Medium Grid 1 Accent 6" w:semiHidden="0" w:uiPriority="67" w:unhideWhenUsed="0"/>
-    <w:lsdException w:name="Medium Grid 2 Accent 6" w:semiHidden="0" w:uiPriority="68" w:unhideWhenUsed="0"/>
-    <w:lsdException w:name="Medium Grid 3 Accent 6" w:semiHidden="0" w:uiPriority="69" w:unhideWhenUsed="0"/>
-    <w:lsdException w:name="Dark List Accent 6" w:semiHidden="0" w:uiPriority="70" w:unhideWhenUsed="0"/>
-    <w:lsdException w:name="Colorful Shading Accent 6" w:semiHidden="0" w:uiPriority="71" w:unhideWhenUsed="0"/>
-    <w:lsdException w:name="Colorful List Accent 6" w:semiHidden="0" w:uiPriority="72" w:unhideWhenUsed="0"/>
-    <w:lsdException w:name="Colorful Grid Accent 6" w:semiHidden="0" w:uiPriority="73" w:unhideWhenUsed="0"/>
-    <w:lsdException w:name="Subtle Emphasis" w:semiHidden="0" w:uiPriority="19" w:unhideWhenUsed="0" w:qFormat="1"/>
-    <w:lsdException w:name="Intense Emphasis" w:semiHidden="0" w:uiPriority="21" w:unhideWhenUsed="0" w:qFormat="1"/>
-    <w:lsdException w:name="Subtle Reference" w:semiHidden="0" w:uiPriority="31" w:unhideWhenUsed="0" w:qFormat="1"/>
-    <w:lsdException w:name="Intense Reference" w:semiHidden="0" w:uiPriority="32" w:unhideWhenUsed="0" w:qFormat="1"/>
-    <w:lsdException w:name="Book Title" w:semiHidden="0" w:uiPriority="33" w:unhideWhenUsed="0" w:qFormat="1"/>
-    <w:lsdException w:name="Bibliography" w:uiPriority="37"/>
-    <w:lsdException w:name="TOC Heading" w:uiPriority="39" w:qFormat="1"/>
+  <w:latentStyles w:defLockedState="0" w:defUIPriority="99" w:defSemiHidden="0" w:defUnhideWhenUsed="0" w:defQFormat="0" w:count="375">
+    <w:lsdException w:name="Normal" w:uiPriority="0" w:qFormat="1"/>
+    <w:lsdException w:name="heading 1" w:uiPriority="0" w:qFormat="1"/>
+    <w:lsdException w:name="heading 2" w:semiHidden="1" w:uiPriority="9" w:unhideWhenUsed="1" w:qFormat="1"/>
+    <w:lsdException w:name="heading 3" w:semiHidden="1" w:uiPriority="9" w:unhideWhenUsed="1" w:qFormat="1"/>
+    <w:lsdException w:name="heading 4" w:semiHidden="1" w:uiPriority="9" w:unhideWhenUsed="1" w:qFormat="1"/>
+    <w:lsdException w:name="heading 5" w:semiHidden="1" w:uiPriority="9" w:unhideWhenUsed="1" w:qFormat="1"/>
+    <w:lsdException w:name="heading 6" w:semiHidden="1" w:uiPriority="9" w:unhideWhenUsed="1" w:qFormat="1"/>
+    <w:lsdException w:name="heading 7" w:semiHidden="1" w:uiPriority="9" w:unhideWhenUsed="1" w:qFormat="1"/>
+    <w:lsdException w:name="heading 8" w:semiHidden="1" w:uiPriority="9" w:unhideWhenUsed="1" w:qFormat="1"/>
+    <w:lsdException w:name="heading 9" w:semiHidden="1" w:uiPriority="9" w:unhideWhenUsed="1" w:qFormat="1"/>
+    <w:lsdException w:name="index 1" w:semiHidden="1" w:unhideWhenUsed="1"/>
+    <w:lsdException w:name="index 2" w:semiHidden="1" w:unhideWhenUsed="1"/>
+    <w:lsdException w:name="index 3" w:semiHidden="1" w:unhideWhenUsed="1"/>
+    <w:lsdException w:name="index 4" w:semiHidden="1" w:unhideWhenUsed="1"/>
+    <w:lsdException w:name="index 5" w:semiHidden="1" w:unhideWhenUsed="1"/>
+    <w:lsdException w:name="index 6" w:semiHidden="1" w:unhideWhenUsed="1"/>
+    <w:lsdException w:name="index 7" w:semiHidden="1" w:unhideWhenUsed="1"/>
+    <w:lsdException w:name="index 8" w:semiHidden="1" w:unhideWhenUsed="1"/>
+    <w:lsdException w:name="index 9" w:semiHidden="1" w:unhideWhenUsed="1"/>
+    <w:lsdException w:name="toc 1" w:semiHidden="1" w:uiPriority="39" w:unhideWhenUsed="1"/>
+    <w:lsdException w:name="toc 2" w:semiHidden="1" w:uiPriority="39" w:unhideWhenUsed="1"/>
+    <w:lsdException w:name="toc 3" w:semiHidden="1" w:uiPriority="39" w:unhideWhenUsed="1"/>
+    <w:lsdException w:name="toc 4" w:semiHidden="1" w:uiPriority="39" w:unhideWhenUsed="1"/>
+    <w:lsdException w:name="toc 5" w:semiHidden="1" w:uiPriority="39" w:unhideWhenUsed="1"/>
+    <w:lsdException w:name="toc 6" w:semiHidden="1" w:uiPriority="39" w:unhideWhenUsed="1"/>
+    <w:lsdException w:name="toc 7" w:semiHidden="1" w:uiPriority="39" w:unhideWhenUsed="1"/>
+    <w:lsdException w:name="toc 8" w:semiHidden="1" w:uiPriority="39" w:unhideWhenUsed="1"/>
+    <w:lsdException w:name="toc 9" w:semiHidden="1" w:uiPriority="39" w:unhideWhenUsed="1"/>
+    <w:lsdException w:name="Normal Indent" w:semiHidden="1" w:unhideWhenUsed="1"/>
+    <w:lsdException w:name="footnote text" w:semiHidden="1" w:unhideWhenUsed="1"/>
+    <w:lsdException w:name="annotation text" w:semiHidden="1" w:unhideWhenUsed="1"/>
+    <w:lsdException w:name="header" w:semiHidden="1" w:unhideWhenUsed="1"/>
+    <w:lsdException w:name="footer" w:semiHidden="1" w:unhideWhenUsed="1"/>
+    <w:lsdException w:name="index heading" w:semiHidden="1" w:unhideWhenUsed="1"/>
+    <w:lsdException w:name="caption" w:semiHidden="1" w:uiPriority="35" w:unhideWhenUsed="1" w:qFormat="1"/>
+    <w:lsdException w:name="table of figures" w:semiHidden="1" w:unhideWhenUsed="1"/>
+    <w:lsdException w:name="envelope address" w:semiHidden="1" w:unhideWhenUsed="1"/>
+    <w:lsdException w:name="envelope return" w:semiHidden="1" w:unhideWhenUsed="1"/>
+    <w:lsdException w:name="footnote reference" w:semiHidden="1" w:unhideWhenUsed="1"/>
+    <w:lsdException w:name="annotation reference" w:semiHidden="1" w:unhideWhenUsed="1"/>
+    <w:lsdException w:name="line number" w:semiHidden="1" w:unhideWhenUsed="1"/>
+    <w:lsdException w:name="page number" w:semiHidden="1" w:unhideWhenUsed="1"/>
+    <w:lsdException w:name="endnote reference" w:semiHidden="1" w:unhideWhenUsed="1"/>
+    <w:lsdException w:name="endnote text" w:semiHidden="1" w:unhideWhenUsed="1"/>
+    <w:lsdException w:name="table of authorities" w:semiHidden="1" w:unhideWhenUsed="1"/>
+    <w:lsdException w:name="macro" w:semiHidden="1" w:unhideWhenUsed="1"/>
+    <w:lsdException w:name="toa heading" w:semiHidden="1" w:unhideWhenUsed="1"/>
+    <w:lsdException w:name="List" w:semiHidden="1" w:unhideWhenUsed="1"/>
+    <w:lsdException w:name="List Bullet" w:semiHidden="1" w:unhideWhenUsed="1"/>
+    <w:lsdException w:name="List Number" w:semiHidden="1" w:unhideWhenUsed="1"/>
+    <w:lsdException w:name="List 2" w:semiHidden="1" w:unhideWhenUsed="1"/>
+    <w:lsdException w:name="List 3" w:semiHidden="1" w:unhideWhenUsed="1"/>
+    <w:lsdException w:name="List 4" w:semiHidden="1" w:unhideWhenUsed="1"/>
+    <w:lsdException w:name="List 5" w:semiHidden="1" w:unhideWhenUsed="1"/>
+    <w:lsdException w:name="List Bullet 2" w:semiHidden="1" w:unhideWhenUsed="1"/>
+    <w:lsdException w:name="List Bullet 3" w:semiHidden="1" w:unhideWhenUsed="1"/>
+    <w:lsdException w:name="List Bullet 4" w:semiHidden="1" w:unhideWhenUsed="1"/>
+    <w:lsdException w:name="List Bullet 5" w:semiHidden="1" w:unhideWhenUsed="1"/>
+    <w:lsdException w:name="List Number 2" w:semiHidden="1" w:unhideWhenUsed="1"/>
+    <w:lsdException w:name="List Number 3" w:semiHidden="1" w:unhideWhenUsed="1"/>
+    <w:lsdException w:name="List Number 4" w:semiHidden="1" w:unhideWhenUsed="1"/>
+    <w:lsdException w:name="List Number 5" w:semiHidden="1" w:unhideWhenUsed="1"/>
+    <w:lsdException w:name="Title" w:uiPriority="0" w:qFormat="1"/>
+    <w:lsdException w:name="Closing" w:semiHidden="1" w:unhideWhenUsed="1"/>
+    <w:lsdException w:name="Signature" w:semiHidden="1" w:unhideWhenUsed="1"/>
+    <w:lsdException w:name="Default Paragraph Font" w:semiHidden="1" w:uiPriority="1" w:unhideWhenUsed="1"/>
+    <w:lsdException w:name="Body Text" w:semiHidden="1" w:unhideWhenUsed="1"/>
+    <w:lsdException w:name="Body Text Indent" w:semiHidden="1" w:unhideWhenUsed="1"/>
+    <w:lsdException w:name="List Continue" w:semiHidden="1" w:unhideWhenUsed="1"/>
+    <w:lsdException w:name="List Continue 2" w:semiHidden="1" w:unhideWhenUsed="1"/>
+    <w:lsdException w:name="List Continue 3" w:semiHidden="1" w:unhideWhenUsed="1"/>
+    <w:lsdException w:name="List Continue 4" w:semiHidden="1" w:unhideWhenUsed="1"/>
+    <w:lsdException w:name="List Continue 5" w:semiHidden="1" w:unhideWhenUsed="1"/>
+    <w:lsdException w:name="Message Header" w:semiHidden="1" w:unhideWhenUsed="1"/>
+    <w:lsdException w:name="Subtitle" w:uiPriority="11" w:qFormat="1"/>
+    <w:lsdException w:name="Salutation" w:semiHidden="1" w:unhideWhenUsed="1"/>
+    <w:lsdException w:name="Date" w:semiHidden="1" w:unhideWhenUsed="1"/>
+    <w:lsdException w:name="Body Text First Indent" w:semiHidden="1" w:unhideWhenUsed="1"/>
+    <w:lsdException w:name="Body Text First Indent 2" w:semiHidden="1" w:unhideWhenUsed="1"/>
+    <w:lsdException w:name="Note Heading" w:semiHidden="1" w:unhideWhenUsed="1"/>
+    <w:lsdException w:name="Body Text 2" w:semiHidden="1" w:unhideWhenUsed="1"/>
+    <w:lsdException w:name="Body Text 3" w:semiHidden="1" w:unhideWhenUsed="1"/>
+    <w:lsdException w:name="Body Text Indent 2" w:semiHidden="1" w:unhideWhenUsed="1"/>
+    <w:lsdException w:name="Body Text Indent 3" w:semiHidden="1" w:unhideWhenUsed="1"/>
+    <w:lsdException w:name="Block Text" w:semiHidden="1" w:unhideWhenUsed="1"/>
+    <w:lsdException w:name="Hyperlink" w:semiHidden="1" w:unhideWhenUsed="1"/>
+    <w:lsdException w:name="FollowedHyperlink" w:semiHidden="1" w:unhideWhenUsed="1"/>
+    <w:lsdException w:name="Strong" w:uiPriority="22" w:qFormat="1"/>
+    <w:lsdException w:name="Emphasis" w:uiPriority="20" w:qFormat="1"/>
+    <w:lsdException w:name="Document Map" w:semiHidden="1" w:unhideWhenUsed="1"/>
+    <w:lsdException w:name="Plain Text" w:semiHidden="1" w:unhideWhenUsed="1"/>
+    <w:lsdException w:name="E-mail Signature" w:semiHidden="1" w:unhideWhenUsed="1"/>
+    <w:lsdException w:name="HTML Top of Form" w:semiHidden="1" w:unhideWhenUsed="1"/>
+    <w:lsdException w:name="HTML Bottom of Form" w:semiHidden="1" w:unhideWhenUsed="1"/>
+    <w:lsdException w:name="Normal (Web)" w:semiHidden="1" w:unhideWhenUsed="1"/>
+    <w:lsdException w:name="HTML Acronym" w:semiHidden="1" w:unhideWhenUsed="1"/>
+    <w:lsdException w:name="HTML Address" w:semiHidden="1" w:unhideWhenUsed="1"/>
+    <w:lsdException w:name="HTML Cite" w:semiHidden="1" w:unhideWhenUsed="1"/>
+    <w:lsdException w:name="HTML Code" w:semiHidden="1" w:unhideWhenUsed="1"/>
+    <w:lsdException w:name="HTML Definition" w:semiHidden="1" w:unhideWhenUsed="1"/>
+    <w:lsdException w:name="HTML Keyboard" w:semiHidden="1" w:unhideWhenUsed="1"/>
+    <w:lsdException w:name="HTML Preformatted" w:semiHidden="1" w:unhideWhenUsed="1"/>
+    <w:lsdException w:name="HTML Sample" w:semiHidden="1" w:unhideWhenUsed="1"/>
+    <w:lsdException w:name="HTML Typewriter" w:semiHidden="1" w:unhideWhenUsed="1"/>
+    <w:lsdException w:name="HTML Variable" w:semiHidden="1" w:unhideWhenUsed="1"/>
+    <w:lsdException w:name="Normal Table" w:semiHidden="1" w:unhideWhenUsed="1"/>
+    <w:lsdException w:name="annotation subject" w:semiHidden="1" w:unhideWhenUsed="1"/>
+    <w:lsdException w:name="No List" w:semiHidden="1" w:unhideWhenUsed="1"/>
+    <w:lsdException w:name="Outline List 1" w:semiHidden="1" w:unhideWhenUsed="1"/>
+    <w:lsdException w:name="Outline List 2" w:semiHidden="1" w:unhideWhenUsed="1"/>
+    <w:lsdException w:name="Outline List 3" w:semiHidden="1" w:unhideWhenUsed="1"/>
+    <w:lsdException w:name="Table Simple 1" w:semiHidden="1" w:unhideWhenUsed="1"/>
+    <w:lsdException w:name="Table Simple 2" w:semiHidden="1" w:unhideWhenUsed="1"/>
+    <w:lsdException w:name="Table Simple 3" w:semiHidden="1" w:unhideWhenUsed="1"/>
+    <w:lsdException w:name="Table Classic 1" w:semiHidden="1" w:unhideWhenUsed="1"/>
+    <w:lsdException w:name="Table Classic 2" w:semiHidden="1" w:unhideWhenUsed="1"/>
+    <w:lsdException w:name="Table Classic 3" w:semiHidden="1" w:unhideWhenUsed="1"/>
+    <w:lsdException w:name="Table Classic 4" w:semiHidden="1" w:unhideWhenUsed="1"/>
+    <w:lsdException w:name="Table Colorful 1" w:semiHidden="1" w:unhideWhenUsed="1"/>
+    <w:lsdException w:name="Table Colorful 2" w:semiHidden="1" w:unhideWhenUsed="1"/>
+    <w:lsdException w:name="Table Colorful 3" w:semiHidden="1" w:unhideWhenUsed="1"/>
+    <w:lsdException w:name="Table Columns 1" w:semiHidden="1" w:unhideWhenUsed="1"/>
+    <w:lsdException w:name="Table Columns 2" w:semiHidden="1" w:unhideWhenUsed="1"/>
+    <w:lsdException w:name="Table Columns 3" w:semiHidden="1" w:unhideWhenUsed="1"/>
+    <w:lsdException w:name="Table Columns 4" w:semiHidden="1" w:unhideWhenUsed="1"/>
+    <w:lsdException w:name="Table Columns 5" w:semiHidden="1" w:unhideWhenUsed="1"/>
+    <w:lsdException w:name="Table Grid 1" w:semiHidden="1" w:unhideWhenUsed="1"/>
+    <w:lsdException w:name="Table Grid 2" w:semiHidden="1" w:unhideWhenUsed="1"/>
+    <w:lsdException w:name="Table Grid 3" w:semiHidden="1" w:unhideWhenUsed="1"/>
+    <w:lsdException w:name="Table Grid 4" w:semiHidden="1" w:unhideWhenUsed="1"/>
+    <w:lsdException w:name="Table Grid 5" w:semiHidden="1" w:unhideWhenUsed="1"/>
+    <w:lsdException w:name="Table Grid 6" w:semiHidden="1" w:unhideWhenUsed="1"/>
+    <w:lsdException w:name="Table Grid 7" w:semiHidden="1" w:unhideWhenUsed="1"/>
+    <w:lsdException w:name="Table Grid 8" w:semiHidden="1" w:unhideWhenUsed="1"/>
+    <w:lsdException w:name="Table List 1" w:semiHidden="1" w:unhideWhenUsed="1"/>
+    <w:lsdException w:name="Table List 2" w:semiHidden="1" w:unhideWhenUsed="1"/>
+    <w:lsdException w:name="Table List 3" w:semiHidden="1" w:unhideWhenUsed="1"/>
+    <w:lsdException w:name="Table List 4" w:semiHidden="1" w:unhideWhenUsed="1"/>
+    <w:lsdException w:name="Table List 5" w:semiHidden="1" w:unhideWhenUsed="1"/>
+    <w:lsdException w:name="Table List 6" w:semiHidden="1" w:unhideWhenUsed="1"/>
+    <w:lsdException w:name="Table List 7" w:semiHidden="1" w:unhideWhenUsed="1"/>
+    <w:lsdException w:name="Table List 8" w:semiHidden="1" w:unhideWhenUsed="1"/>
+    <w:lsdException w:name="Table 3D effects 1" w:semiHidden="1" w:unhideWhenUsed="1"/>
+    <w:lsdException w:name="Table 3D effects 2" w:semiHidden="1" w:unhideWhenUsed="1"/>
+    <w:lsdException w:name="Table 3D effects 3" w:semiHidden="1" w:unhideWhenUsed="1"/>
+    <w:lsdException w:name="Table Contemporary" w:semiHidden="1" w:unhideWhenUsed="1"/>
+    <w:lsdException w:name="Table Elegant" w:semiHidden="1" w:unhideWhenUsed="1"/>
+    <w:lsdException w:name="Table Professional" w:semiHidden="1" w:unhideWhenUsed="1"/>
+    <w:lsdException w:name="Table Subtle 1" w:semiHidden="1" w:unhideWhenUsed="1"/>
+    <w:lsdException w:name="Table Subtle 2" w:semiHidden="1" w:unhideWhenUsed="1"/>
+    <w:lsdException w:name="Table Web 1" w:semiHidden="1" w:unhideWhenUsed="1"/>
+    <w:lsdException w:name="Table Web 2" w:semiHidden="1" w:unhideWhenUsed="1"/>
+    <w:lsdException w:name="Table Web 3" w:semiHidden="1" w:unhideWhenUsed="1"/>
+    <w:lsdException w:name="Balloon Text" w:semiHidden="1" w:unhideWhenUsed="1"/>
+    <w:lsdException w:name="Table Grid" w:uiPriority="59"/>
+    <w:lsdException w:name="Table Theme" w:semiHidden="1" w:unhideWhenUsed="1"/>
+    <w:lsdException w:name="Placeholder Text" w:semiHidden="1"/>
+    <w:lsdException w:name="No Spacing" w:uiPriority="1" w:qFormat="1"/>
+    <w:lsdException w:name="Light Shading" w:uiPriority="60"/>
+    <w:lsdException w:name="Light List" w:uiPriority="61"/>
+    <w:lsdException w:name="Light Grid" w:uiPriority="62"/>
+    <w:lsdException w:name="Medium Shading 1" w:uiPriority="63"/>
+    <w:lsdException w:name="Medium Shading 2" w:uiPriority="64"/>
+    <w:lsdException w:name="Medium List 1" w:uiPriority="65"/>
+    <w:lsdException w:name="Medium List 2" w:uiPriority="66"/>
+    <w:lsdException w:name="Medium Grid 1" w:uiPriority="67"/>
+    <w:lsdException w:name="Medium Grid 2" w:uiPriority="68"/>
+    <w:lsdException w:name="Medium Grid 3" w:uiPriority="69"/>
+    <w:lsdException w:name="Dark List" w:uiPriority="70"/>
+    <w:lsdException w:name="Colorful Shading" w:uiPriority="71"/>
+    <w:lsdException w:name="Colorful List" w:uiPriority="72"/>
+    <w:lsdException w:name="Colorful Grid" w:uiPriority="73"/>
+    <w:lsdException w:name="Light Shading Accent 1" w:uiPriority="60"/>
+    <w:lsdException w:name="Light List Accent 1" w:uiPriority="61"/>
+    <w:lsdException w:name="Light Grid Accent 1" w:uiPriority="62"/>
+    <w:lsdException w:name="Medium Shading 1 Accent 1" w:uiPriority="63"/>
+    <w:lsdException w:name="Medium Shading 2 Accent 1" w:uiPriority="64"/>
+    <w:lsdException w:name="Medium List 1 Accent 1" w:uiPriority="65"/>
+    <w:lsdException w:name="Revision" w:semiHidden="1"/>
+    <w:lsdException w:name="List Paragraph" w:uiPriority="34" w:qFormat="1"/>
+    <w:lsdException w:name="Quote" w:uiPriority="29" w:qFormat="1"/>
+    <w:lsdException w:name="Intense Quote" w:uiPriority="30" w:qFormat="1"/>
+    <w:lsdException w:name="Medium List 2 Accent 1" w:uiPriority="66"/>
+    <w:lsdException w:name="Medium Grid 1 Accent 1" w:uiPriority="67"/>
+    <w:lsdException w:name="Medium Grid 2 Accent 1" w:uiPriority="68"/>
+    <w:lsdException w:name="Medium Grid 3 Accent 1" w:uiPriority="69"/>
+    <w:lsdException w:name="Dark List Accent 1" w:uiPriority="70"/>
+    <w:lsdException w:name="Colorful Shading Accent 1" w:uiPriority="71"/>
+    <w:lsdException w:name="Colorful List Accent 1" w:uiPriority="72"/>
+    <w:lsdException w:name="Colorful Grid Accent 1" w:uiPriority="73"/>
+    <w:lsdException w:name="Light Shading Accent 2" w:uiPriority="60"/>
+    <w:lsdException w:name="Light List Accent 2" w:uiPriority="61"/>
+    <w:lsdException w:name="Light Grid Accent 2" w:uiPriority="62"/>
+    <w:lsdException w:name="Medium Shading 1 Accent 2" w:uiPriority="63"/>
+    <w:lsdException w:name="Medium Shading 2 Accent 2" w:uiPriority="64"/>
+    <w:lsdException w:name="Medium List 1 Accent 2" w:uiPriority="65"/>
+    <w:lsdException w:name="Medium List 2 Accent 2" w:uiPriority="66"/>
+    <w:lsdException w:name="Medium Grid 1 Accent 2" w:uiPriority="67"/>
+    <w:lsdException w:name="Medium Grid 2 Accent 2" w:uiPriority="68"/>
+    <w:lsdException w:name="Medium Grid 3 Accent 2" w:uiPriority="69"/>
+    <w:lsdException w:name="Dark List Accent 2" w:uiPriority="70"/>
+    <w:lsdException w:name="Colorful Shading Accent 2" w:uiPriority="71"/>
+    <w:lsdException w:name="Colorful List Accent 2" w:uiPriority="72"/>
+    <w:lsdException w:name="Colorful Grid Accent 2" w:uiPriority="73"/>
+    <w:lsdException w:name="Light Shading Accent 3" w:uiPriority="60"/>
+    <w:lsdException w:name="Light List Accent 3" w:uiPriority="61"/>
+    <w:lsdException w:name="Light Grid Accent 3" w:uiPriority="62"/>
+    <w:lsdException w:name="Medium Shading 1 Accent 3" w:uiPriority="63"/>
+    <w:lsdException w:name="Medium Shading 2 Accent 3" w:uiPriority="64"/>
+    <w:lsdException w:name="Medium List 1 Accent 3" w:uiPriority="65"/>
+    <w:lsdException w:name="Medium List 2 Accent 3" w:uiPriority="66"/>
+    <w:lsdException w:name="Medium Grid 1 Accent 3" w:uiPriority="67"/>
+    <w:lsdException w:name="Medium Grid 2 Accent 3" w:uiPriority="68"/>
+    <w:lsdException w:name="Medium Grid 3 Accent 3" w:uiPriority="69"/>
+    <w:lsdException w:name="Dark List Accent 3" w:uiPriority="70"/>
+    <w:lsdException w:name="Colorful Shading Accent 3" w:uiPriority="71"/>
+    <w:lsdException w:name="Colorful List Accent 3" w:uiPriority="72"/>
+    <w:lsdException w:name="Colorful Grid Accent 3" w:uiPriority="73"/>
+    <w:lsdException w:name="Light Shading Accent 4" w:uiPriority="60"/>
+    <w:lsdException w:name="Light List Accent 4" w:uiPriority="61"/>
+    <w:lsdException w:name="Light Grid Accent 4" w:uiPriority="62"/>
+    <w:lsdException w:name="Medium Shading 1 Accent 4" w:uiPriority="63"/>
+    <w:lsdException w:name="Medium Shading 2 Accent 4" w:uiPriority="64"/>
+    <w:lsdException w:name="Medium List 1 Accent 4" w:uiPriority="65"/>
+    <w:lsdException w:name="Medium List 2 Accent 4" w:uiPriority="66"/>
+    <w:lsdException w:name="Medium Grid 1 Accent 4" w:uiPriority="67"/>
+    <w:lsdException w:name="Medium Grid 2 Accent 4" w:uiPriority="68"/>
+    <w:lsdException w:name="Medium Grid 3 Accent 4" w:uiPriority="69"/>
+    <w:lsdException w:name="Dark List Accent 4" w:uiPriority="70"/>
+    <w:lsdException w:name="Colorful Shading Accent 4" w:uiPriority="71"/>
+    <w:lsdException w:name="Colorful List Accent 4" w:uiPriority="72"/>
+    <w:lsdException w:name="Colorful Grid Accent 4" w:uiPriority="73"/>
+    <w:lsdException w:name="Light Shading Accent 5" w:uiPriority="60"/>
+    <w:lsdException w:name="Light List Accent 5" w:uiPriority="61"/>
+    <w:lsdException w:name="Light Grid Accent 5" w:uiPriority="62"/>
+    <w:lsdException w:name="Medium Shading 1 Accent 5" w:uiPriority="63"/>
+    <w:lsdException w:name="Medium Shading 2 Accent 5" w:uiPriority="64"/>
+    <w:lsdException w:name="Medium List 1 Accent 5" w:uiPriority="65"/>
+    <w:lsdException w:name="Medium List 2 Accent 5" w:uiPriority="66"/>
+    <w:lsdException w:name="Medium Grid 1 Accent 5" w:uiPriority="67"/>
+    <w:lsdException w:name="Medium Grid 2 Accent 5" w:uiPriority="68"/>
+    <w:lsdException w:name="Medium Grid 3 Accent 5" w:uiPriority="69"/>
+    <w:lsdException w:name="Dark List Accent 5" w:uiPriority="70"/>
+    <w:lsdException w:name="Colorful Shading Accent 5" w:uiPriority="71"/>
+    <w:lsdException w:name="Colorful List Accent 5" w:uiPriority="72"/>
+    <w:lsdException w:name="Colorful Grid Accent 5" w:uiPriority="73"/>
+    <w:lsdException w:name="Light Shading Accent 6" w:uiPriority="60"/>
+    <w:lsdException w:name="Light List Accent 6" w:uiPriority="61"/>
+    <w:lsdException w:name="Light Grid Accent 6" w:uiPriority="62"/>
+    <w:lsdException w:name="Medium Shading 1 Accent 6" w:uiPriority="63"/>
+    <w:lsdException w:name="Medium Shading 2 Accent 6" w:uiPriority="64"/>
+    <w:lsdException w:name="Medium List 1 Accent 6" w:uiPriority="65"/>
+    <w:lsdException w:name="Medium List 2 Accent 6" w:uiPriority="66"/>
+    <w:lsdException w:name="Medium Grid 1 Accent 6" w:uiPriority="67"/>
+    <w:lsdException w:name="Medium Grid 2 Accent 6" w:uiPriority="68"/>
+    <w:lsdException w:name="Medium Grid 3 Accent 6" w:uiPriority="69"/>
+    <w:lsdException w:name="Dark List Accent 6" w:uiPriority="70"/>
+    <w:lsdException w:name="Colorful Shading Accent 6" w:uiPriority="71"/>
+    <w:lsdException w:name="Colorful List Accent 6" w:uiPriority="72"/>
+    <w:lsdException w:name="Colorful Grid Accent 6" w:uiPriority="73"/>
+    <w:lsdException w:name="Subtle Emphasis" w:uiPriority="19" w:qFormat="1"/>
+    <w:lsdException w:name="Intense Emphasis" w:uiPriority="21" w:qFormat="1"/>
+    <w:lsdException w:name="Subtle Reference" w:uiPriority="31" w:qFormat="1"/>
+    <w:lsdException w:name="Intense Reference" w:uiPriority="32" w:qFormat="1"/>
+    <w:lsdException w:name="Book Title" w:uiPriority="33" w:qFormat="1"/>
+    <w:lsdException w:name="Bibliography" w:semiHidden="1" w:uiPriority="37" w:unhideWhenUsed="1"/>
+    <w:lsdException w:name="TOC Heading" w:semiHidden="1" w:uiPriority="39" w:unhideWhenUsed="1" w:qFormat="1"/>
+    <w:lsdException w:name="Grid Table Light" w:semiHidden="1" w:unhideWhenUsed="1"/>
+    <w:lsdException w:name="Grid Table 1 Light" w:semiHidden="1" w:unhideWhenUsed="1"/>
+    <w:lsdException w:name="Grid Table 2" w:semiHidden="1" w:unhideWhenUsed="1"/>
+    <w:lsdException w:name="Grid Table 3" w:semiHidden="1" w:unhideWhenUsed="1"/>
+    <w:lsdException w:name="Grid Table 4" w:uiPriority="49"/>
+    <w:lsdException w:name="Grid Table 5 Dark" w:uiPriority="50"/>
+    <w:lsdException w:name="Grid Table 6 Colorful" w:uiPriority="51"/>
+    <w:lsdException w:name="Grid Table 7 Colorful" w:uiPriority="52"/>
+    <w:lsdException w:name="Grid Table 1 Light Accent 1" w:uiPriority="46"/>
+    <w:lsdException w:name="Grid Table 2 Accent 1" w:uiPriority="47"/>
+    <w:lsdException w:name="Grid Table 3 Accent 1" w:uiPriority="48"/>
+    <w:lsdException w:name="Grid Table 4 Accent 1" w:uiPriority="49"/>
+    <w:lsdException w:name="Grid Table 5 Dark Accent 1" w:uiPriority="50"/>
+    <w:lsdException w:name="Grid Table 6 Colorful Accent 1" w:uiPriority="51"/>
+    <w:lsdException w:name="Grid Table 7 Colorful Accent 1" w:uiPriority="52"/>
+    <w:lsdException w:name="Grid Table 1 Light Accent 2" w:uiPriority="46"/>
+    <w:lsdException w:name="Grid Table 2 Accent 2" w:uiPriority="47"/>
+    <w:lsdException w:name="Grid Table 3 Accent 2" w:uiPriority="48"/>
+    <w:lsdException w:name="Grid Table 4 Accent 2" w:uiPriority="49"/>
+    <w:lsdException w:name="Grid Table 5 Dark Accent 2" w:uiPriority="50"/>
+    <w:lsdException w:name="Grid Table 6 Colorful Accent 2" w:uiPriority="51"/>
+    <w:lsdException w:name="Grid Table 7 Colorful Accent 2" w:uiPriority="52"/>
+    <w:lsdException w:name="Grid Table 1 Light Accent 3" w:uiPriority="46"/>
+    <w:lsdException w:name="Grid Table 2 Accent 3" w:uiPriority="47"/>
+    <w:lsdException w:name="Grid Table 3 Accent 3" w:uiPriority="48"/>
+    <w:lsdException w:name="Grid Table 4 Accent 3" w:uiPriority="49"/>
+    <w:lsdException w:name="Grid Table 5 Dark Accent 3" w:uiPriority="50"/>
+    <w:lsdException w:name="Grid Table 6 Colorful Accent 3" w:uiPriority="51"/>
+    <w:lsdException w:name="Grid Table 7 Colorful Accent 3" w:uiPriority="52"/>
+    <w:lsdException w:name="Grid Table 1 Light Accent 4" w:uiPriority="46"/>
+    <w:lsdException w:name="Grid Table 2 Accent 4" w:uiPriority="47"/>
+    <w:lsdException w:name="Grid Table 3 Accent 4" w:uiPriority="48"/>
+    <w:lsdException w:name="Grid Table 4 Accent 4" w:uiPriority="49"/>
+    <w:lsdException w:name="Grid Table 5 Dark Accent 4" w:uiPriority="50"/>
+    <w:lsdException w:name="Grid Table 6 Colorful Accent 4" w:uiPriority="51"/>
+    <w:lsdException w:name="Grid Table 7 Colorful Accent 4" w:uiPriority="52"/>
+    <w:lsdException w:name="Grid Table 1 Light Accent 5" w:uiPriority="46"/>
+    <w:lsdException w:name="Grid Table 2 Accent 5" w:uiPriority="47"/>
+    <w:lsdException w:name="Grid Table 3 Accent 5" w:uiPriority="48"/>
+    <w:lsdException w:name="Grid Table 4 Accent 5" w:uiPriority="49"/>
+    <w:lsdException w:name="Grid Table 5 Dark Accent 5" w:uiPriority="50"/>
+    <w:lsdException w:name="Grid Table 6 Colorful Accent 5" w:uiPriority="51"/>
+    <w:lsdException w:name="Grid Table 7 Colorful Accent 5" w:uiPriority="52"/>
+    <w:lsdException w:name="Grid Table 1 Light Accent 6" w:uiPriority="46"/>
+    <w:lsdException w:name="Grid Table 2 Accent 6" w:uiPriority="47"/>
+    <w:lsdException w:name="Grid Table 3 Accent 6" w:uiPriority="48"/>
+    <w:lsdException w:name="Grid Table 4 Accent 6" w:uiPriority="49"/>
+    <w:lsdException w:name="Grid Table 5 Dark Accent 6" w:uiPriority="50"/>
+    <w:lsdException w:name="Grid Table 6 Colorful Accent 6" w:uiPriority="51"/>
+    <w:lsdException w:name="Grid Table 7 Colorful Accent 6" w:uiPriority="52"/>
+    <w:lsdException w:name="List Table 1 Light" w:uiPriority="46"/>
+    <w:lsdException w:name="List Table 2" w:uiPriority="47"/>
+    <w:lsdException w:name="List Table 3" w:uiPriority="48"/>
+    <w:lsdException w:name="List Table 4" w:uiPriority="49"/>
+    <w:lsdException w:name="List Table 5 Dark" w:uiPriority="50"/>
+    <w:lsdException w:name="List Table 6 Colorful" w:uiPriority="51"/>
+    <w:lsdException w:name="List Table 7 Colorful" w:uiPriority="52"/>
+    <w:lsdException w:name="List Table 1 Light Accent 1" w:uiPriority="46"/>
+    <w:lsdException w:name="List Table 2 Accent 1" w:uiPriority="47"/>
+    <w:lsdException w:name="List Table 3 Accent 1" w:uiPriority="48"/>
+    <w:lsdException w:name="List Table 4 Accent 1" w:uiPriority="49"/>
+    <w:lsdException w:name="List Table 5 Dark Accent 1" w:uiPriority="50"/>
+    <w:lsdException w:name="List Table 6 Colorful Accent 1" w:uiPriority="51"/>
+    <w:lsdException w:name="List Table 7 Colorful Accent 1" w:uiPriority="52"/>
+    <w:lsdException w:name="List Table 1 Light Accent 2" w:uiPriority="46"/>
+    <w:lsdException w:name="List Table 2 Accent 2" w:uiPriority="47"/>
+    <w:lsdException w:name="List Table 3 Accent 2" w:uiPriority="48"/>
+    <w:lsdException w:name="List Table 4 Accent 2" w:uiPriority="49"/>
+    <w:lsdException w:name="List Table 5 Dark Accent 2" w:uiPriority="50"/>
+    <w:lsdException w:name="List Table 6 Colorful Accent 2" w:uiPriority="51"/>
+    <w:lsdException w:name="List Table 7 Colorful Accent 2" w:uiPriority="52"/>
+    <w:lsdException w:name="List Table 1 Light Accent 3" w:uiPriority="46"/>
+    <w:lsdException w:name="List Table 2 Accent 3" w:uiPriority="47"/>
+    <w:lsdException w:name="List Table 3 Accent 3" w:uiPriority="48"/>
+    <w:lsdException w:name="List Table 4 Accent 3" w:uiPriority="49"/>
+    <w:lsdException w:name="List Table 5 Dark Accent 3" w:uiPriority="50"/>
+    <w:lsdException w:name="List Table 6 Colorful Accent 3" w:uiPriority="51"/>
+    <w:lsdException w:name="List Table 7 Colorful Accent 3" w:uiPriority="52"/>
+    <w:lsdException w:name="List Table 1 Light Accent 4" w:uiPriority="46"/>
+    <w:lsdException w:name="List Table 2 Accent 4" w:uiPriority="47"/>
+    <w:lsdException w:name="List Table 3 Accent 4" w:uiPriority="48"/>
+    <w:lsdException w:name="List Table 4 Accent 4" w:uiPriority="49"/>
+    <w:lsdException w:name="List Table 5 Dark Accent 4" w:uiPriority="50"/>
+    <w:lsdException w:name="List Table 6 Colorful Accent 4" w:uiPriority="51"/>
+    <w:lsdException w:name="List Table 7 Colorful Accent 4" w:uiPriority="52"/>
+    <w:lsdException w:name="List Table 1 Light Accent 5" w:uiPriority="46"/>
+    <w:lsdException w:name="List Table 2 Accent 5" w:uiPriority="47"/>
+    <w:lsdException w:name="List Table 3 Accent 5" w:uiPriority="48"/>
+    <w:lsdException w:name="List Table 4 Accent 5" w:uiPriority="49"/>
+    <w:lsdException w:name="List Table 5 Dark Accent 5" w:uiPriority="50"/>
+    <w:lsdException w:name="List Table 6 Colorful Accent 5" w:uiPriority="51"/>
+    <w:lsdException w:name="List Table 7 Colorful Accent 5" w:uiPriority="52"/>
+    <w:lsdException w:name="List Table 1 Light Accent 6" w:uiPriority="46"/>
+    <w:lsdException w:name="List Table 2 Accent 6" w:uiPriority="47"/>
+    <w:lsdException w:name="List Table 3 Accent 6" w:uiPriority="48"/>
+    <w:lsdException w:name="List Table 4 Accent 6" w:uiPriority="49"/>
+    <w:lsdException w:name="List Table 5 Dark Accent 6" w:uiPriority="50"/>
+    <w:lsdException w:name="List Table 6 Colorful Accent 6" w:uiPriority="51"/>
+    <w:lsdException w:name="List Table 7 Colorful Accent 6" w:uiPriority="52"/>
+    <w:lsdException w:name="Mention" w:semiHidden="1" w:unhideWhenUsed="1"/>
+    <w:lsdException w:name="Smart Hyperlink" w:semiHidden="1" w:unhideWhenUsed="1"/>
+    <w:lsdException w:name="Hashtag" w:semiHidden="1" w:unhideWhenUsed="1"/>
+    <w:lsdException w:name="Unresolved Mention" w:semiHidden="1" w:unhideWhenUsed="1"/>
   </w:latentStyles>
   <w:style w:type="paragraph" w:default="1" w:styleId="Normal">
     <w:name w:val="Normal"/>
@@ -1806,8 +2187,8 @@
   </w:style>
   <w:style w:type="paragraph" w:styleId="Heading1">
     <w:name w:val="heading 1"/>
-    <w:basedOn w:val="normal0"/>
-    <w:next w:val="normal0"/>
+    <w:basedOn w:val="Normal1"/>
+    <w:next w:val="Normal1"/>
     <w:link w:val="Heading1Char"/>
     <w:rsid w:val="00060319"/>
     <w:pPr>
@@ -1861,8 +2242,8 @@
       <w:lang w:val="en"/>
     </w:rPr>
   </w:style>
-  <w:style w:type="paragraph" w:customStyle="1" w:styleId="normal0">
-    <w:name w:val="normal"/>
+  <w:style w:type="paragraph" w:customStyle="1" w:styleId="Normal1">
+    <w:name w:val="Normal1"/>
     <w:rsid w:val="00060319"/>
     <w:pPr>
       <w:pBdr>
@@ -1884,335 +2265,8 @@
   </w:style>
   <w:style w:type="paragraph" w:styleId="Title">
     <w:name w:val="Title"/>
-    <w:basedOn w:val="normal0"/>
-    <w:next w:val="normal0"/>
-    <w:link w:val="TitleChar"/>
-    <w:rsid w:val="00060319"/>
-    <w:pPr>
-      <w:keepNext/>
-      <w:keepLines/>
-      <w:spacing w:after="60"/>
-    </w:pPr>
-    <w:rPr>
-      <w:sz w:val="52"/>
-      <w:szCs w:val="52"/>
-    </w:rPr>
-  </w:style>
-  <w:style w:type="character" w:customStyle="1" w:styleId="TitleChar">
-    <w:name w:val="Title Char"/>
-    <w:basedOn w:val="DefaultParagraphFont"/>
-    <w:link w:val="Title"/>
-    <w:rsid w:val="00060319"/>
-    <w:rPr>
-      <w:rFonts w:ascii="Arial" w:eastAsia="Arial" w:hAnsi="Arial" w:cs="Arial"/>
-      <w:color w:val="000000"/>
-      <w:sz w:val="52"/>
-      <w:szCs w:val="52"/>
-      <w:lang w:val="en"/>
-    </w:rPr>
-  </w:style>
-  <w:style w:type="paragraph" w:styleId="BalloonText">
-    <w:name w:val="Balloon Text"/>
-    <w:basedOn w:val="Normal"/>
-    <w:link w:val="BalloonTextChar"/>
-    <w:uiPriority w:val="99"/>
-    <w:semiHidden/>
-    <w:unhideWhenUsed/>
-    <w:rsid w:val="00060319"/>
-    <w:pPr>
-      <w:spacing w:line="240" w:lineRule="auto"/>
-    </w:pPr>
-    <w:rPr>
-      <w:rFonts w:ascii="Lucida Grande" w:hAnsi="Lucida Grande"/>
-      <w:sz w:val="18"/>
-      <w:szCs w:val="18"/>
-    </w:rPr>
-  </w:style>
-  <w:style w:type="character" w:customStyle="1" w:styleId="BalloonTextChar">
-    <w:name w:val="Balloon Text Char"/>
-    <w:basedOn w:val="DefaultParagraphFont"/>
-    <w:link w:val="BalloonText"/>
-    <w:uiPriority w:val="99"/>
-    <w:semiHidden/>
-    <w:rsid w:val="00060319"/>
-    <w:rPr>
-      <w:rFonts w:ascii="Lucida Grande" w:eastAsia="Arial" w:hAnsi="Lucida Grande" w:cs="Arial"/>
-      <w:color w:val="000000"/>
-      <w:sz w:val="18"/>
-      <w:szCs w:val="18"/>
-      <w:lang w:val="en"/>
-    </w:rPr>
-  </w:style>
-  <w:style w:type="character" w:styleId="Hyperlink">
-    <w:name w:val="Hyperlink"/>
-    <w:basedOn w:val="DefaultParagraphFont"/>
-    <w:uiPriority w:val="99"/>
-    <w:unhideWhenUsed/>
-    <w:rsid w:val="00111C20"/>
-    <w:rPr>
-      <w:color w:val="0000FF" w:themeColor="hyperlink"/>
-      <w:u w:val="single"/>
-    </w:rPr>
-  </w:style>
-</w:styles>
-</file>
-
-<file path=word/stylesWithEffects.xml><?xml version="1.0" encoding="utf-8"?>
-<w:styles xmlns:wpc="http://schemas.microsoft.com/office/word/2010/wordprocessingCanvas" xmlns:mo="http://schemas.microsoft.com/office/mac/office/2008/main" xmlns:mc="http://schemas.openxmlformats.org/markup-compatibility/2006" xmlns:mv="urn:schemas-microsoft-com:mac:vml" xmlns:o="urn:schemas-microsoft-com:office:office" xmlns:r="http://schemas.openxmlformats.org/officeDocument/2006/relationships" xmlns:m="http://schemas.openxmlformats.org/officeDocument/2006/math" xmlns:v="urn:schemas-microsoft-com:vml" xmlns:wp14="http://schemas.microsoft.com/office/word/2010/wordprocessingDrawing" xmlns:wp="http://schemas.openxmlformats.org/drawingml/2006/wordprocessingDrawing" xmlns:w10="urn:schemas-microsoft-com:office:word" xmlns:w="http://schemas.openxmlformats.org/wordprocessingml/2006/main" xmlns:w14="http://schemas.microsoft.com/office/word/2010/wordml" xmlns:wpg="http://schemas.microsoft.com/office/word/2010/wordprocessingGroup" xmlns:wpi="http://schemas.microsoft.com/office/word/2010/wordprocessingInk" xmlns:wne="http://schemas.microsoft.com/office/word/2006/wordml" xmlns:wps="http://schemas.microsoft.com/office/word/2010/wordprocessingShape" mc:Ignorable="w14 wp14">
-  <w:docDefaults>
-    <w:rPrDefault>
-      <w:rPr>
-        <w:rFonts w:asciiTheme="minorHAnsi" w:eastAsiaTheme="minorEastAsia" w:hAnsiTheme="minorHAnsi" w:cstheme="minorBidi"/>
-        <w:sz w:val="24"/>
-        <w:szCs w:val="24"/>
-        <w:lang w:val="en-US" w:eastAsia="en-US" w:bidi="ar-SA"/>
-      </w:rPr>
-    </w:rPrDefault>
-    <w:pPrDefault/>
-  </w:docDefaults>
-  <w:latentStyles w:defLockedState="0" w:defUIPriority="99" w:defSemiHidden="1" w:defUnhideWhenUsed="1" w:defQFormat="0" w:count="276">
-    <w:lsdException w:name="Normal" w:semiHidden="0" w:uiPriority="0" w:unhideWhenUsed="0" w:qFormat="1"/>
-    <w:lsdException w:name="heading 1" w:semiHidden="0" w:uiPriority="0" w:unhideWhenUsed="0" w:qFormat="1"/>
-    <w:lsdException w:name="heading 2" w:uiPriority="9" w:qFormat="1"/>
-    <w:lsdException w:name="heading 3" w:uiPriority="9" w:qFormat="1"/>
-    <w:lsdException w:name="heading 4" w:uiPriority="9" w:qFormat="1"/>
-    <w:lsdException w:name="heading 5" w:uiPriority="9" w:qFormat="1"/>
-    <w:lsdException w:name="heading 6" w:uiPriority="9" w:qFormat="1"/>
-    <w:lsdException w:name="heading 7" w:uiPriority="9" w:qFormat="1"/>
-    <w:lsdException w:name="heading 8" w:uiPriority="9" w:qFormat="1"/>
-    <w:lsdException w:name="heading 9" w:uiPriority="9" w:qFormat="1"/>
-    <w:lsdException w:name="toc 1" w:uiPriority="39"/>
-    <w:lsdException w:name="toc 2" w:uiPriority="39"/>
-    <w:lsdException w:name="toc 3" w:uiPriority="39"/>
-    <w:lsdException w:name="toc 4" w:uiPriority="39"/>
-    <w:lsdException w:name="toc 5" w:uiPriority="39"/>
-    <w:lsdException w:name="toc 6" w:uiPriority="39"/>
-    <w:lsdException w:name="toc 7" w:uiPriority="39"/>
-    <w:lsdException w:name="toc 8" w:uiPriority="39"/>
-    <w:lsdException w:name="toc 9" w:uiPriority="39"/>
-    <w:lsdException w:name="caption" w:uiPriority="35" w:qFormat="1"/>
-    <w:lsdException w:name="Title" w:semiHidden="0" w:uiPriority="0" w:unhideWhenUsed="0" w:qFormat="1"/>
-    <w:lsdException w:name="Default Paragraph Font" w:uiPriority="1"/>
-    <w:lsdException w:name="Subtitle" w:semiHidden="0" w:uiPriority="11" w:unhideWhenUsed="0" w:qFormat="1"/>
-    <w:lsdException w:name="Strong" w:semiHidden="0" w:uiPriority="22" w:unhideWhenUsed="0" w:qFormat="1"/>
-    <w:lsdException w:name="Emphasis" w:semiHidden="0" w:uiPriority="20" w:unhideWhenUsed="0" w:qFormat="1"/>
-    <w:lsdException w:name="Table Grid" w:semiHidden="0" w:uiPriority="59" w:unhideWhenUsed="0"/>
-    <w:lsdException w:name="Placeholder Text" w:unhideWhenUsed="0"/>
-    <w:lsdException w:name="No Spacing" w:semiHidden="0" w:uiPriority="1" w:unhideWhenUsed="0" w:qFormat="1"/>
-    <w:lsdException w:name="Light Shading" w:semiHidden="0" w:uiPriority="60" w:unhideWhenUsed="0"/>
-    <w:lsdException w:name="Light List" w:semiHidden="0" w:uiPriority="61" w:unhideWhenUsed="0"/>
-    <w:lsdException w:name="Light Grid" w:semiHidden="0" w:uiPriority="62" w:unhideWhenUsed="0"/>
-    <w:lsdException w:name="Medium Shading 1" w:semiHidden="0" w:uiPriority="63" w:unhideWhenUsed="0"/>
-    <w:lsdException w:name="Medium Shading 2" w:semiHidden="0" w:uiPriority="64" w:unhideWhenUsed="0"/>
-    <w:lsdException w:name="Medium List 1" w:semiHidden="0" w:uiPriority="65" w:unhideWhenUsed="0"/>
-    <w:lsdException w:name="Medium List 2" w:semiHidden="0" w:uiPriority="66" w:unhideWhenUsed="0"/>
-    <w:lsdException w:name="Medium Grid 1" w:semiHidden="0" w:uiPriority="67" w:unhideWhenUsed="0"/>
-    <w:lsdException w:name="Medium Grid 2" w:semiHidden="0" w:uiPriority="68" w:unhideWhenUsed="0"/>
-    <w:lsdException w:name="Medium Grid 3" w:semiHidden="0" w:uiPriority="69" w:unhideWhenUsed="0"/>
-    <w:lsdException w:name="Dark List" w:semiHidden="0" w:uiPriority="70" w:unhideWhenUsed="0"/>
-    <w:lsdException w:name="Colorful Shading" w:semiHidden="0" w:uiPriority="71" w:unhideWhenUsed="0"/>
-    <w:lsdException w:name="Colorful List" w:semiHidden="0" w:uiPriority="72" w:unhideWhenUsed="0"/>
-    <w:lsdException w:name="Colorful Grid" w:semiHidden="0" w:uiPriority="73" w:unhideWhenUsed="0"/>
-    <w:lsdException w:name="Light Shading Accent 1" w:semiHidden="0" w:uiPriority="60" w:unhideWhenUsed="0"/>
-    <w:lsdException w:name="Light List Accent 1" w:semiHidden="0" w:uiPriority="61" w:unhideWhenUsed="0"/>
-    <w:lsdException w:name="Light Grid Accent 1" w:semiHidden="0" w:uiPriority="62" w:unhideWhenUsed="0"/>
-    <w:lsdException w:name="Medium Shading 1 Accent 1" w:semiHidden="0" w:uiPriority="63" w:unhideWhenUsed="0"/>
-    <w:lsdException w:name="Medium Shading 2 Accent 1" w:semiHidden="0" w:uiPriority="64" w:unhideWhenUsed="0"/>
-    <w:lsdException w:name="Medium List 1 Accent 1" w:semiHidden="0" w:uiPriority="65" w:unhideWhenUsed="0"/>
-    <w:lsdException w:name="Revision" w:unhideWhenUsed="0"/>
-    <w:lsdException w:name="List Paragraph" w:semiHidden="0" w:uiPriority="34" w:unhideWhenUsed="0" w:qFormat="1"/>
-    <w:lsdException w:name="Quote" w:semiHidden="0" w:uiPriority="29" w:unhideWhenUsed="0" w:qFormat="1"/>
-    <w:lsdException w:name="Intense Quote" w:semiHidden="0" w:uiPriority="30" w:unhideWhenUsed="0" w:qFormat="1"/>
-    <w:lsdException w:name="Medium List 2 Accent 1" w:semiHidden="0" w:uiPriority="66" w:unhideWhenUsed="0"/>
-    <w:lsdException w:name="Medium Grid 1 Accent 1" w:semiHidden="0" w:uiPriority="67" w:unhideWhenUsed="0"/>
-    <w:lsdException w:name="Medium Grid 2 Accent 1" w:semiHidden="0" w:uiPriority="68" w:unhideWhenUsed="0"/>
-    <w:lsdException w:name="Medium Grid 3 Accent 1" w:semiHidden="0" w:uiPriority="69" w:unhideWhenUsed="0"/>
-    <w:lsdException w:name="Dark List Accent 1" w:semiHidden="0" w:uiPriority="70" w:unhideWhenUsed="0"/>
-    <w:lsdException w:name="Colorful Shading Accent 1" w:semiHidden="0" w:uiPriority="71" w:unhideWhenUsed="0"/>
-    <w:lsdException w:name="Colorful List Accent 1" w:semiHidden="0" w:uiPriority="72" w:unhideWhenUsed="0"/>
-    <w:lsdException w:name="Colorful Grid Accent 1" w:semiHidden="0" w:uiPriority="73" w:unhideWhenUsed="0"/>
-    <w:lsdException w:name="Light Shading Accent 2" w:semiHidden="0" w:uiPriority="60" w:unhideWhenUsed="0"/>
-    <w:lsdException w:name="Light List Accent 2" w:semiHidden="0" w:uiPriority="61" w:unhideWhenUsed="0"/>
-    <w:lsdException w:name="Light Grid Accent 2" w:semiHidden="0" w:uiPriority="62" w:unhideWhenUsed="0"/>
-    <w:lsdException w:name="Medium Shading 1 Accent 2" w:semiHidden="0" w:uiPriority="63" w:unhideWhenUsed="0"/>
-    <w:lsdException w:name="Medium Shading 2 Accent 2" w:semiHidden="0" w:uiPriority="64" w:unhideWhenUsed="0"/>
-    <w:lsdException w:name="Medium List 1 Accent 2" w:semiHidden="0" w:uiPriority="65" w:unhideWhenUsed="0"/>
-    <w:lsdException w:name="Medium List 2 Accent 2" w:semiHidden="0" w:uiPriority="66" w:unhideWhenUsed="0"/>
-    <w:lsdException w:name="Medium Grid 1 Accent 2" w:semiHidden="0" w:uiPriority="67" w:unhideWhenUsed="0"/>
-    <w:lsdException w:name="Medium Grid 2 Accent 2" w:semiHidden="0" w:uiPriority="68" w:unhideWhenUsed="0"/>
-    <w:lsdException w:name="Medium Grid 3 Accent 2" w:semiHidden="0" w:uiPriority="69" w:unhideWhenUsed="0"/>
-    <w:lsdException w:name="Dark List Accent 2" w:semiHidden="0" w:uiPriority="70" w:unhideWhenUsed="0"/>
-    <w:lsdException w:name="Colorful Shading Accent 2" w:semiHidden="0" w:uiPriority="71" w:unhideWhenUsed="0"/>
-    <w:lsdException w:name="Colorful List Accent 2" w:semiHidden="0" w:uiPriority="72" w:unhideWhenUsed="0"/>
-    <w:lsdException w:name="Colorful Grid Accent 2" w:semiHidden="0" w:uiPriority="73" w:unhideWhenUsed="0"/>
-    <w:lsdException w:name="Light Shading Accent 3" w:semiHidden="0" w:uiPriority="60" w:unhideWhenUsed="0"/>
-    <w:lsdException w:name="Light List Accent 3" w:semiHidden="0" w:uiPriority="61" w:unhideWhenUsed="0"/>
-    <w:lsdException w:name="Light Grid Accent 3" w:semiHidden="0" w:uiPriority="62" w:unhideWhenUsed="0"/>
-    <w:lsdException w:name="Medium Shading 1 Accent 3" w:semiHidden="0" w:uiPriority="63" w:unhideWhenUsed="0"/>
-    <w:lsdException w:name="Medium Shading 2 Accent 3" w:semiHidden="0" w:uiPriority="64" w:unhideWhenUsed="0"/>
-    <w:lsdException w:name="Medium List 1 Accent 3" w:semiHidden="0" w:uiPriority="65" w:unhideWhenUsed="0"/>
-    <w:lsdException w:name="Medium List 2 Accent 3" w:semiHidden="0" w:uiPriority="66" w:unhideWhenUsed="0"/>
-    <w:lsdException w:name="Medium Grid 1 Accent 3" w:semiHidden="0" w:uiPriority="67" w:unhideWhenUsed="0"/>
-    <w:lsdException w:name="Medium Grid 2 Accent 3" w:semiHidden="0" w:uiPriority="68" w:unhideWhenUsed="0"/>
-    <w:lsdException w:name="Medium Grid 3 Accent 3" w:semiHidden="0" w:uiPriority="69" w:unhideWhenUsed="0"/>
-    <w:lsdException w:name="Dark List Accent 3" w:semiHidden="0" w:uiPriority="70" w:unhideWhenUsed="0"/>
-    <w:lsdException w:name="Colorful Shading Accent 3" w:semiHidden="0" w:uiPriority="71" w:unhideWhenUsed="0"/>
-    <w:lsdException w:name="Colorful List Accent 3" w:semiHidden="0" w:uiPriority="72" w:unhideWhenUsed="0"/>
-    <w:lsdException w:name="Colorful Grid Accent 3" w:semiHidden="0" w:uiPriority="73" w:unhideWhenUsed="0"/>
-    <w:lsdException w:name="Light Shading Accent 4" w:semiHidden="0" w:uiPriority="60" w:unhideWhenUsed="0"/>
-    <w:lsdException w:name="Light List Accent 4" w:semiHidden="0" w:uiPriority="61" w:unhideWhenUsed="0"/>
-    <w:lsdException w:name="Light Grid Accent 4" w:semiHidden="0" w:uiPriority="62" w:unhideWhenUsed="0"/>
-    <w:lsdException w:name="Medium Shading 1 Accent 4" w:semiHidden="0" w:uiPriority="63" w:unhideWhenUsed="0"/>
-    <w:lsdException w:name="Medium Shading 2 Accent 4" w:semiHidden="0" w:uiPriority="64" w:unhideWhenUsed="0"/>
-    <w:lsdException w:name="Medium List 1 Accent 4" w:semiHidden="0" w:uiPriority="65" w:unhideWhenUsed="0"/>
-    <w:lsdException w:name="Medium List 2 Accent 4" w:semiHidden="0" w:uiPriority="66" w:unhideWhenUsed="0"/>
-    <w:lsdException w:name="Medium Grid 1 Accent 4" w:semiHidden="0" w:uiPriority="67" w:unhideWhenUsed="0"/>
-    <w:lsdException w:name="Medium Grid 2 Accent 4" w:semiHidden="0" w:uiPriority="68" w:unhideWhenUsed="0"/>
-    <w:lsdException w:name="Medium Grid 3 Accent 4" w:semiHidden="0" w:uiPriority="69" w:unhideWhenUsed="0"/>
-    <w:lsdException w:name="Dark List Accent 4" w:semiHidden="0" w:uiPriority="70" w:unhideWhenUsed="0"/>
-    <w:lsdException w:name="Colorful Shading Accent 4" w:semiHidden="0" w:uiPriority="71" w:unhideWhenUsed="0"/>
-    <w:lsdException w:name="Colorful List Accent 4" w:semiHidden="0" w:uiPriority="72" w:unhideWhenUsed="0"/>
-    <w:lsdException w:name="Colorful Grid Accent 4" w:semiHidden="0" w:uiPriority="73" w:unhideWhenUsed="0"/>
-    <w:lsdException w:name="Light Shading Accent 5" w:semiHidden="0" w:uiPriority="60" w:unhideWhenUsed="0"/>
-    <w:lsdException w:name="Light List Accent 5" w:semiHidden="0" w:uiPriority="61" w:unhideWhenUsed="0"/>
-    <w:lsdException w:name="Light Grid Accent 5" w:semiHidden="0" w:uiPriority="62" w:unhideWhenUsed="0"/>
-    <w:lsdException w:name="Medium Shading 1 Accent 5" w:semiHidden="0" w:uiPriority="63" w:unhideWhenUsed="0"/>
-    <w:lsdException w:name="Medium Shading 2 Accent 5" w:semiHidden="0" w:uiPriority="64" w:unhideWhenUsed="0"/>
-    <w:lsdException w:name="Medium List 1 Accent 5" w:semiHidden="0" w:uiPriority="65" w:unhideWhenUsed="0"/>
-    <w:lsdException w:name="Medium List 2 Accent 5" w:semiHidden="0" w:uiPriority="66" w:unhideWhenUsed="0"/>
-    <w:lsdException w:name="Medium Grid 1 Accent 5" w:semiHidden="0" w:uiPriority="67" w:unhideWhenUsed="0"/>
-    <w:lsdException w:name="Medium Grid 2 Accent 5" w:semiHidden="0" w:uiPriority="68" w:unhideWhenUsed="0"/>
-    <w:lsdException w:name="Medium Grid 3 Accent 5" w:semiHidden="0" w:uiPriority="69" w:unhideWhenUsed="0"/>
-    <w:lsdException w:name="Dark List Accent 5" w:semiHidden="0" w:uiPriority="70" w:unhideWhenUsed="0"/>
-    <w:lsdException w:name="Colorful Shading Accent 5" w:semiHidden="0" w:uiPriority="71" w:unhideWhenUsed="0"/>
-    <w:lsdException w:name="Colorful List Accent 5" w:semiHidden="0" w:uiPriority="72" w:unhideWhenUsed="0"/>
-    <w:lsdException w:name="Colorful Grid Accent 5" w:semiHidden="0" w:uiPriority="73" w:unhideWhenUsed="0"/>
-    <w:lsdException w:name="Light Shading Accent 6" w:semiHidden="0" w:uiPriority="60" w:unhideWhenUsed="0"/>
-    <w:lsdException w:name="Light List Accent 6" w:semiHidden="0" w:uiPriority="61" w:unhideWhenUsed="0"/>
-    <w:lsdException w:name="Light Grid Accent 6" w:semiHidden="0" w:uiPriority="62" w:unhideWhenUsed="0"/>
-    <w:lsdException w:name="Medium Shading 1 Accent 6" w:semiHidden="0" w:uiPriority="63" w:unhideWhenUsed="0"/>
-    <w:lsdException w:name="Medium Shading 2 Accent 6" w:semiHidden="0" w:uiPriority="64" w:unhideWhenUsed="0"/>
-    <w:lsdException w:name="Medium List 1 Accent 6" w:semiHidden="0" w:uiPriority="65" w:unhideWhenUsed="0"/>
-    <w:lsdException w:name="Medium List 2 Accent 6" w:semiHidden="0" w:uiPriority="66" w:unhideWhenUsed="0"/>
-    <w:lsdException w:name="Medium Grid 1 Accent 6" w:semiHidden="0" w:uiPriority="67" w:unhideWhenUsed="0"/>
-    <w:lsdException w:name="Medium Grid 2 Accent 6" w:semiHidden="0" w:uiPriority="68" w:unhideWhenUsed="0"/>
-    <w:lsdException w:name="Medium Grid 3 Accent 6" w:semiHidden="0" w:uiPriority="69" w:unhideWhenUsed="0"/>
-    <w:lsdException w:name="Dark List Accent 6" w:semiHidden="0" w:uiPriority="70" w:unhideWhenUsed="0"/>
-    <w:lsdException w:name="Colorful Shading Accent 6" w:semiHidden="0" w:uiPriority="71" w:unhideWhenUsed="0"/>
-    <w:lsdException w:name="Colorful List Accent 6" w:semiHidden="0" w:uiPriority="72" w:unhideWhenUsed="0"/>
-    <w:lsdException w:name="Colorful Grid Accent 6" w:semiHidden="0" w:uiPriority="73" w:unhideWhenUsed="0"/>
-    <w:lsdException w:name="Subtle Emphasis" w:semiHidden="0" w:uiPriority="19" w:unhideWhenUsed="0" w:qFormat="1"/>
-    <w:lsdException w:name="Intense Emphasis" w:semiHidden="0" w:uiPriority="21" w:unhideWhenUsed="0" w:qFormat="1"/>
-    <w:lsdException w:name="Subtle Reference" w:semiHidden="0" w:uiPriority="31" w:unhideWhenUsed="0" w:qFormat="1"/>
-    <w:lsdException w:name="Intense Reference" w:semiHidden="0" w:uiPriority="32" w:unhideWhenUsed="0" w:qFormat="1"/>
-    <w:lsdException w:name="Book Title" w:semiHidden="0" w:uiPriority="33" w:unhideWhenUsed="0" w:qFormat="1"/>
-    <w:lsdException w:name="Bibliography" w:uiPriority="37"/>
-    <w:lsdException w:name="TOC Heading" w:uiPriority="39" w:qFormat="1"/>
-  </w:latentStyles>
-  <w:style w:type="paragraph" w:default="1" w:styleId="Normal">
-    <w:name w:val="Normal"/>
-    <w:qFormat/>
-    <w:rsid w:val="00060319"/>
-    <w:pPr>
-      <w:pBdr>
-        <w:top w:val="nil"/>
-        <w:left w:val="nil"/>
-        <w:bottom w:val="nil"/>
-        <w:right w:val="nil"/>
-        <w:between w:val="nil"/>
-      </w:pBdr>
-      <w:spacing w:line="276" w:lineRule="auto"/>
-    </w:pPr>
-    <w:rPr>
-      <w:rFonts w:ascii="Arial" w:eastAsia="Arial" w:hAnsi="Arial" w:cs="Arial"/>
-      <w:color w:val="000000"/>
-      <w:sz w:val="22"/>
-      <w:szCs w:val="22"/>
-      <w:lang w:val="en"/>
-    </w:rPr>
-  </w:style>
-  <w:style w:type="paragraph" w:styleId="Heading1">
-    <w:name w:val="heading 1"/>
-    <w:basedOn w:val="normal0"/>
-    <w:next w:val="normal0"/>
-    <w:link w:val="Heading1Char"/>
-    <w:rsid w:val="00060319"/>
-    <w:pPr>
-      <w:keepNext/>
-      <w:keepLines/>
-      <w:spacing w:before="400" w:after="120"/>
-      <w:outlineLvl w:val="0"/>
-    </w:pPr>
-    <w:rPr>
-      <w:sz w:val="40"/>
-      <w:szCs w:val="40"/>
-    </w:rPr>
-  </w:style>
-  <w:style w:type="character" w:default="1" w:styleId="DefaultParagraphFont">
-    <w:name w:val="Default Paragraph Font"/>
-    <w:uiPriority w:val="1"/>
-    <w:semiHidden/>
-    <w:unhideWhenUsed/>
-  </w:style>
-  <w:style w:type="table" w:default="1" w:styleId="TableNormal">
-    <w:name w:val="Normal Table"/>
-    <w:uiPriority w:val="99"/>
-    <w:semiHidden/>
-    <w:unhideWhenUsed/>
-    <w:tblPr>
-      <w:tblInd w:w="0" w:type="dxa"/>
-      <w:tblCellMar>
-        <w:top w:w="0" w:type="dxa"/>
-        <w:left w:w="108" w:type="dxa"/>
-        <w:bottom w:w="0" w:type="dxa"/>
-        <w:right w:w="108" w:type="dxa"/>
-      </w:tblCellMar>
-    </w:tblPr>
-  </w:style>
-  <w:style w:type="numbering" w:default="1" w:styleId="NoList">
-    <w:name w:val="No List"/>
-    <w:uiPriority w:val="99"/>
-    <w:semiHidden/>
-    <w:unhideWhenUsed/>
-  </w:style>
-  <w:style w:type="character" w:customStyle="1" w:styleId="Heading1Char">
-    <w:name w:val="Heading 1 Char"/>
-    <w:basedOn w:val="DefaultParagraphFont"/>
-    <w:link w:val="Heading1"/>
-    <w:rsid w:val="00060319"/>
-    <w:rPr>
-      <w:rFonts w:ascii="Arial" w:eastAsia="Arial" w:hAnsi="Arial" w:cs="Arial"/>
-      <w:color w:val="000000"/>
-      <w:sz w:val="40"/>
-      <w:szCs w:val="40"/>
-      <w:lang w:val="en"/>
-    </w:rPr>
-  </w:style>
-  <w:style w:type="paragraph" w:customStyle="1" w:styleId="normal0">
-    <w:name w:val="normal"/>
-    <w:rsid w:val="00060319"/>
-    <w:pPr>
-      <w:pBdr>
-        <w:top w:val="nil"/>
-        <w:left w:val="nil"/>
-        <w:bottom w:val="nil"/>
-        <w:right w:val="nil"/>
-        <w:between w:val="nil"/>
-      </w:pBdr>
-      <w:spacing w:line="276" w:lineRule="auto"/>
-    </w:pPr>
-    <w:rPr>
-      <w:rFonts w:ascii="Arial" w:eastAsia="Arial" w:hAnsi="Arial" w:cs="Arial"/>
-      <w:color w:val="000000"/>
-      <w:sz w:val="22"/>
-      <w:szCs w:val="22"/>
-      <w:lang w:val="en"/>
-    </w:rPr>
-  </w:style>
-  <w:style w:type="paragraph" w:styleId="Title">
-    <w:name w:val="Title"/>
-    <w:basedOn w:val="normal0"/>
-    <w:next w:val="normal0"/>
+    <w:basedOn w:val="Normal1"/>
+    <w:next w:val="Normal1"/>
     <w:link w:val="TitleChar"/>
     <w:rsid w:val="00060319"/>
     <w:pPr>
@@ -2602,4 +2656,16 @@
   </a:objectDefaults>
   <a:extraClrSchemeLst/>
 </a:theme>
+</file>
+
+<file path=customXml/item1.xml><?xml version="1.0" encoding="utf-8"?>
+<b:Sources xmlns:b="http://schemas.openxmlformats.org/officeDocument/2006/bibliography" xmlns="http://schemas.openxmlformats.org/officeDocument/2006/bibliography" SelectedStyle="\APASixthEditionOfficeOnline.xsl" StyleName="APA" Version="6"/>
+</file>
+
+<file path=customXml/itemProps1.xml><?xml version="1.0" encoding="utf-8"?>
+<ds:datastoreItem xmlns:ds="http://schemas.openxmlformats.org/officeDocument/2006/customXml" ds:itemID="{A69ADDDB-7290-419E-9450-CF43F291B6F2}">
+  <ds:schemaRefs>
+    <ds:schemaRef ds:uri="http://schemas.openxmlformats.org/officeDocument/2006/bibliography"/>
+  </ds:schemaRefs>
+</ds:datastoreItem>
 </file>
</xml_diff>